<commit_message>
Added some records to event table in raport.doc
</commit_message>
<xml_diff>
--- a/uec2_project/doc/raport.docx
+++ b/uec2_project/doc/raport.docx
@@ -17,7 +17,10 @@
         <w:t>Tytuł</w:t>
       </w:r>
       <w:r>
-        <w:t>: Super gra</w:t>
+        <w:t xml:space="preserve">: </w:t>
+      </w:r>
+      <w:r>
+        <w:t>Memory Game</w:t>
       </w:r>
     </w:p>
     <w:p>
@@ -35,7 +38,28 @@
         <w:t xml:space="preserve">Autorzy: </w:t>
       </w:r>
       <w:r>
-        <w:t>Jan Kowalski (JK), Jan Nowak (JN)</w:t>
+        <w:t>Krzysztof Cisło</w:t>
+      </w:r>
+      <w:r>
+        <w:t xml:space="preserve"> (</w:t>
+      </w:r>
+      <w:r>
+        <w:t>KC</w:t>
+      </w:r>
+      <w:r>
+        <w:t xml:space="preserve">), </w:t>
+      </w:r>
+      <w:r>
+        <w:t>Jakub Działowy</w:t>
+      </w:r>
+      <w:r>
+        <w:t xml:space="preserve"> (J</w:t>
+      </w:r>
+      <w:r>
+        <w:t>D</w:t>
+      </w:r>
+      <w:r>
+        <w:t>)</w:t>
       </w:r>
     </w:p>
     <w:p>
@@ -55,9 +79,6 @@
         <w:instrText xml:space="preserve"> DATE </w:instrText>
       </w:r>
       <w:r>
-        <w:rPr>
-          <w:rFonts w:hint="eastAsia"/>
-        </w:rPr>
         <w:fldChar w:fldCharType="separate"/>
       </w:r>
       <w:r>
@@ -65,7 +86,7 @@
           <w:rFonts w:hint="eastAsia"/>
           <w:noProof/>
         </w:rPr>
-        <w:t>07.07.2020</w:t>
+        <w:t>02.09.2020</w:t>
       </w:r>
       <w:r>
         <w:fldChar w:fldCharType="end"/>
@@ -115,7 +136,7 @@
           <w:rFonts w:hint="eastAsia"/>
         </w:rPr>
       </w:pPr>
-      <w:hyperlink r:id="rId7" w:history="1">
+      <w:hyperlink w:anchor="__RefHeading___Toc375_832888478" w:history="1">
         <w:r>
           <w:t>1. Wstęp</w:t>
         </w:r>
@@ -132,7 +153,7 @@
           <w:rFonts w:hint="eastAsia"/>
         </w:rPr>
       </w:pPr>
-      <w:hyperlink r:id="rId8" w:history="1">
+      <w:hyperlink w:anchor="__RefHeading___Toc377_832888478" w:history="1">
         <w:r>
           <w:t>2. Specyfikacja</w:t>
         </w:r>
@@ -149,7 +170,7 @@
           <w:rFonts w:hint="eastAsia"/>
         </w:rPr>
       </w:pPr>
-      <w:hyperlink r:id="rId9" w:history="1">
+      <w:hyperlink w:anchor="__RefHeading___Toc379_832888478" w:history="1">
         <w:r>
           <w:t>2.1. Opis ogólny algorytmu</w:t>
         </w:r>
@@ -166,7 +187,7 @@
           <w:rFonts w:hint="eastAsia"/>
         </w:rPr>
       </w:pPr>
-      <w:hyperlink r:id="rId10" w:history="1">
+      <w:hyperlink w:anchor="__RefHeading___Toc381_832888478" w:history="1">
         <w:r>
           <w:t>2.2. Tabela zdarzeń</w:t>
         </w:r>
@@ -183,7 +204,7 @@
           <w:rFonts w:hint="eastAsia"/>
         </w:rPr>
       </w:pPr>
-      <w:hyperlink r:id="rId11" w:history="1">
+      <w:hyperlink w:anchor="__RefHeading___Toc383_832888478" w:history="1">
         <w:r>
           <w:t>3. Architektura</w:t>
         </w:r>
@@ -200,7 +221,7 @@
           <w:rFonts w:hint="eastAsia"/>
         </w:rPr>
       </w:pPr>
-      <w:hyperlink r:id="rId12" w:history="1">
+      <w:hyperlink w:anchor="__RefHeading___Toc385_832888478" w:history="1">
         <w:r>
           <w:t>3.1. Moduł: top</w:t>
         </w:r>
@@ -217,7 +238,7 @@
           <w:rFonts w:hint="eastAsia"/>
         </w:rPr>
       </w:pPr>
-      <w:hyperlink r:id="rId13" w:history="1">
+      <w:hyperlink w:anchor="__RefHeading___Toc387_832888478" w:history="1">
         <w:r>
           <w:t>3.1.1. Schemat blokowy</w:t>
         </w:r>
@@ -234,7 +255,7 @@
           <w:rFonts w:hint="eastAsia"/>
         </w:rPr>
       </w:pPr>
-      <w:hyperlink r:id="rId14" w:history="1">
+      <w:hyperlink w:anchor="__RefHeading___Toc389_832888478" w:history="1">
         <w:r>
           <w:t>3.1.2. Porty</w:t>
         </w:r>
@@ -251,7 +272,7 @@
           <w:rFonts w:hint="eastAsia"/>
         </w:rPr>
       </w:pPr>
-      <w:hyperlink r:id="rId15" w:history="1">
+      <w:hyperlink w:anchor="__RefHeading___Toc391_832888478" w:history="1">
         <w:r>
           <w:t>a) mou – mouse_ctl, input</w:t>
         </w:r>
@@ -268,7 +289,7 @@
           <w:rFonts w:hint="eastAsia"/>
         </w:rPr>
       </w:pPr>
-      <w:hyperlink r:id="rId16" w:history="1">
+      <w:hyperlink w:anchor="__RefHeading___Toc393_832888478" w:history="1">
         <w:r>
           <w:t>b) vga – vga_ctl, output</w:t>
         </w:r>
@@ -285,7 +306,7 @@
           <w:rFonts w:hint="eastAsia"/>
         </w:rPr>
       </w:pPr>
-      <w:hyperlink r:id="rId17" w:history="1">
+      <w:hyperlink w:anchor="__RefHeading___Toc453_832888478" w:history="1">
         <w:r>
           <w:t>3.1.3. Interfejsy</w:t>
         </w:r>
@@ -302,7 +323,7 @@
           <w:rFonts w:hint="eastAsia"/>
         </w:rPr>
       </w:pPr>
-      <w:hyperlink r:id="rId18" w:history="1">
+      <w:hyperlink w:anchor="__RefHeading___Toc395_832888478" w:history="1">
         <w:r>
           <w:t>a) m2c – mouse_ctl to core</w:t>
         </w:r>
@@ -319,7 +340,7 @@
           <w:rFonts w:hint="eastAsia"/>
         </w:rPr>
       </w:pPr>
-      <w:hyperlink r:id="rId19" w:history="1">
+      <w:hyperlink w:anchor="__RefHeading___Toc397_832888478" w:history="1">
         <w:r>
           <w:t>3.2. Moduł: mouse_ctl (external IP)</w:t>
         </w:r>
@@ -336,7 +357,7 @@
           <w:rFonts w:hint="eastAsia"/>
         </w:rPr>
       </w:pPr>
-      <w:hyperlink r:id="rId20" w:history="1">
+      <w:hyperlink w:anchor="__RefHeading___Toc399_832888478" w:history="1">
         <w:r>
           <w:t>3.3. Moduł: core</w:t>
         </w:r>
@@ -353,7 +374,7 @@
           <w:rFonts w:hint="eastAsia"/>
         </w:rPr>
       </w:pPr>
-      <w:hyperlink r:id="rId21" w:history="1">
+      <w:hyperlink w:anchor="__RefHeading___Toc455_832888478" w:history="1">
         <w:r>
           <w:t>3.3.1. Schemat blokowy</w:t>
         </w:r>
@@ -370,7 +391,7 @@
           <w:rFonts w:hint="eastAsia"/>
         </w:rPr>
       </w:pPr>
-      <w:hyperlink r:id="rId22" w:history="1">
+      <w:hyperlink w:anchor="__RefHeading___Toc467_832888478" w:history="1">
         <w:r>
           <w:t>3.3.2. Porty</w:t>
         </w:r>
@@ -387,7 +408,7 @@
           <w:rFonts w:hint="eastAsia"/>
         </w:rPr>
       </w:pPr>
-      <w:hyperlink r:id="rId23" w:history="1">
+      <w:hyperlink w:anchor="__RefHeading___Toc457_832888478" w:history="1">
         <w:r>
           <w:t>3.3.3. Interfejsy</w:t>
         </w:r>
@@ -404,7 +425,7 @@
           <w:rFonts w:hint="eastAsia"/>
         </w:rPr>
       </w:pPr>
-      <w:hyperlink r:id="rId24" w:history="1">
+      <w:hyperlink w:anchor="__RefHeading___Toc1113_832888478" w:history="1">
         <w:r>
           <w:t>3.4. Moduł: core:timer</w:t>
         </w:r>
@@ -421,7 +442,7 @@
           <w:rFonts w:hint="eastAsia"/>
         </w:rPr>
       </w:pPr>
-      <w:hyperlink r:id="rId25" w:history="1">
+      <w:hyperlink w:anchor="__RefHeading___Toc455_8328884781" w:history="1">
         <w:r>
           <w:t>3.4.1. Schemat blokowy</w:t>
         </w:r>
@@ -438,7 +459,7 @@
           <w:rFonts w:hint="eastAsia"/>
         </w:rPr>
       </w:pPr>
-      <w:hyperlink r:id="rId26" w:history="1">
+      <w:hyperlink w:anchor="__RefHeading___Toc467_8328884781" w:history="1">
         <w:r>
           <w:t>3.4.2. Porty</w:t>
         </w:r>
@@ -455,7 +476,7 @@
           <w:rFonts w:hint="eastAsia"/>
         </w:rPr>
       </w:pPr>
-      <w:hyperlink r:id="rId27" w:history="1">
+      <w:hyperlink w:anchor="__RefHeading___Toc457_8328884781" w:history="1">
         <w:r>
           <w:t>3.4.3. Interfejsy</w:t>
         </w:r>
@@ -472,7 +493,7 @@
           <w:rFonts w:hint="eastAsia"/>
         </w:rPr>
       </w:pPr>
-      <w:hyperlink r:id="rId28" w:history="1">
+      <w:hyperlink w:anchor="__RefHeading___Toc1150_832888478" w:history="1">
         <w:r>
           <w:t>3.5. Rozprowadzenie sygnału zegara</w:t>
         </w:r>
@@ -489,7 +510,7 @@
           <w:rFonts w:hint="eastAsia"/>
         </w:rPr>
       </w:pPr>
-      <w:hyperlink r:id="rId29" w:history="1">
+      <w:hyperlink w:anchor="__RefHeading___Toc996_1436539759" w:history="1">
         <w:r>
           <w:t>4. Implementacja. Zaawansowanie na 14.03.2018 – 0%</w:t>
         </w:r>
@@ -506,7 +527,7 @@
           <w:rFonts w:hint="eastAsia"/>
         </w:rPr>
       </w:pPr>
-      <w:hyperlink r:id="rId30" w:history="1">
+      <w:hyperlink w:anchor="__RefHeading___Toc1249_1436539759" w:history="1">
         <w:r>
           <w:t>5. Film. Zaawansowanie na 14.03.2018 – 0%</w:t>
         </w:r>
@@ -547,15 +568,7 @@
         </w:rPr>
       </w:pPr>
       <w:r>
-        <w:t xml:space="preserve">Adres repozytorium </w:t>
-      </w:r>
-      <w:proofErr w:type="spellStart"/>
-      <w:r>
-        <w:t>GITa</w:t>
-      </w:r>
-      <w:proofErr w:type="spellEnd"/>
-      <w:r>
-        <w:t xml:space="preserve"> (jeżeli używane):</w:t>
+        <w:t>Adres repozytorium GITa (jeżeli używane):</w:t>
       </w:r>
     </w:p>
     <w:p>
@@ -567,21 +580,18 @@
         </w:rPr>
       </w:pPr>
       <w:r>
-        <w:t>https://</w:t>
-      </w:r>
-    </w:p>
-    <w:p>
-      <w:pPr>
-        <w:pStyle w:val="Textbody"/>
-        <w:jc w:val="left"/>
-        <w:rPr>
-          <w:rFonts w:hint="eastAsia"/>
-        </w:rPr>
-      </w:pPr>
+        <w:rPr>
+          <w:rFonts w:hint="eastAsia"/>
+        </w:rPr>
+        <w:t>https://github.com/plaussie/memory_game</w:t>
+      </w:r>
+      <w:r>
+        <w:br/>
+      </w:r>
       <w:r>
         <w:t xml:space="preserve">W przypadku repozytorium prywatnego należy zaprosić użytkownika zewnętrznego o adresie mailowym: </w:t>
       </w:r>
-      <w:hyperlink r:id="rId31" w:history="1">
+      <w:hyperlink r:id="rId7" w:history="1">
         <w:r>
           <w:t>robert.szczygiel@agh.edu.pl</w:t>
         </w:r>
@@ -674,9 +684,16 @@
           <w:sz w:val="20"/>
           <w:szCs w:val="20"/>
         </w:rPr>
-        <w:t xml:space="preserve">Uproszczony schemat blokowy działania implementowanego algorytmu. Co się dzieje po starcie, jak wygląda przebieg </w:t>
-      </w:r>
-      <w:proofErr w:type="gramStart"/>
+        <w:t>Uproszczony schemat blokowy działania implementowanego algorytmu. Co się dzieje po starcie, jak wygląda przebieg działania,  kiedy i pod jakimi warunkami się kończy.</w:t>
+      </w:r>
+    </w:p>
+    <w:p>
+      <w:pPr>
+        <w:pStyle w:val="Textbody"/>
+        <w:rPr>
+          <w:rFonts w:hint="eastAsia"/>
+        </w:rPr>
+      </w:pPr>
       <w:r>
         <w:rPr>
           <w:i/>
@@ -684,9 +701,15 @@
           <w:sz w:val="20"/>
           <w:szCs w:val="20"/>
         </w:rPr>
-        <w:t>działania,  kiedy</w:t>
-      </w:r>
-      <w:proofErr w:type="gramEnd"/>
+        <w:t>Ewentualnie przykładowe screen-shot</w:t>
+      </w:r>
+      <w:r>
+        <w:rPr>
+          <w:i/>
+          <w:iCs/>
+        </w:rPr>
+        <w:t xml:space="preserve">y </w:t>
+      </w:r>
       <w:r>
         <w:rPr>
           <w:i/>
@@ -694,24 +717,32 @@
           <w:sz w:val="20"/>
           <w:szCs w:val="20"/>
         </w:rPr>
-        <w:t xml:space="preserve"> i pod jakimi warunkami się kończ</w:t>
-      </w:r>
-      <w:r>
-        <w:rPr>
+        <w:t>tego, co w przybliżeniu chcielibyśmy uzyskać.</w:t>
+      </w:r>
+    </w:p>
+    <w:p>
+      <w:pPr>
+        <w:pStyle w:val="Nagwek2"/>
+        <w:rPr>
+          <w:rFonts w:hint="eastAsia"/>
+        </w:rPr>
+      </w:pPr>
+      <w:bookmarkStart w:id="3" w:name="__RefHeading___Toc381_832888478"/>
+      <w:r>
+        <w:t>Tabela zdarzeń</w:t>
+      </w:r>
+      <w:bookmarkEnd w:id="3"/>
+    </w:p>
+    <w:p>
+      <w:pPr>
+        <w:pStyle w:val="Textbody"/>
+        <w:rPr>
+          <w:rFonts w:hint="eastAsia"/>
           <w:i/>
           <w:iCs/>
           <w:sz w:val="20"/>
           <w:szCs w:val="20"/>
         </w:rPr>
-        <w:t>y.</w:t>
-      </w:r>
-    </w:p>
-    <w:p>
-      <w:pPr>
-        <w:pStyle w:val="Textbody"/>
-        <w:rPr>
-          <w:rFonts w:hint="eastAsia"/>
-        </w:rPr>
       </w:pPr>
       <w:r>
         <w:rPr>
@@ -720,9 +751,8 @@
           <w:sz w:val="20"/>
           <w:szCs w:val="20"/>
         </w:rPr>
-        <w:t xml:space="preserve">Ewentualnie przykładowe </w:t>
-      </w:r>
-      <w:proofErr w:type="spellStart"/>
+        <w:t>Opis zdarzeń występujących podczas działania programu/urządzenia, zarówno zewnętrznych (interakcje z użytkownikiem), jak i wewnętrznych (specyficzne stany w algorytmie). Zdarzenia podzielone są na kategorie dotycząc</w:t>
+      </w:r>
       <w:r>
         <w:rPr>
           <w:i/>
@@ -730,22 +760,7 @@
           <w:sz w:val="20"/>
           <w:szCs w:val="20"/>
         </w:rPr>
-        <w:t>screen-shot</w:t>
-      </w:r>
-      <w:r>
-        <w:rPr>
-          <w:i/>
-          <w:iCs/>
-        </w:rPr>
-        <w:t>y</w:t>
-      </w:r>
-      <w:proofErr w:type="spellEnd"/>
-      <w:r>
-        <w:rPr>
-          <w:i/>
-          <w:iCs/>
-        </w:rPr>
-        <w:t xml:space="preserve"> </w:t>
+        <w:t>e</w:t>
       </w:r>
       <w:r>
         <w:rPr>
@@ -754,33 +769,17 @@
           <w:sz w:val="20"/>
           <w:szCs w:val="20"/>
         </w:rPr>
-        <w:t>tego, co w przybliżeniu chcielibyśmy uzyskać.</w:t>
-      </w:r>
-    </w:p>
-    <w:p>
-      <w:pPr>
-        <w:pStyle w:val="Nagwek2"/>
-        <w:rPr>
-          <w:rFonts w:hint="eastAsia"/>
-        </w:rPr>
-      </w:pPr>
-      <w:bookmarkStart w:id="3" w:name="__RefHeading___Toc381_832888478"/>
-      <w:r>
-        <w:t>Tabela zdarzeń</w:t>
-      </w:r>
-      <w:bookmarkEnd w:id="3"/>
-    </w:p>
-    <w:p>
-      <w:pPr>
-        <w:pStyle w:val="Textbody"/>
-        <w:rPr>
-          <w:rFonts w:hint="eastAsia"/>
+        <w:t xml:space="preserve"> różnych stanów działania programu. Kategorie powinny odpowiadać stanom ze schematu z pkt. </w:t>
+      </w:r>
+      <w:r>
+        <w:rPr>
           <w:i/>
           <w:iCs/>
           <w:sz w:val="20"/>
           <w:szCs w:val="20"/>
         </w:rPr>
-      </w:pPr>
+        <w:t>3</w:t>
+      </w:r>
       <w:r>
         <w:rPr>
           <w:i/>
@@ -788,21 +787,20 @@
           <w:sz w:val="20"/>
           <w:szCs w:val="20"/>
         </w:rPr>
-        <w:t>Opis zdarzeń występujących podczas działania programu/urządzenia, zarówno zewnętrznych (interakcje z użytkownikiem), jak i wewnętrznych (specyficzne stany</w:t>
-      </w:r>
-      <w:r>
-        <w:rPr>
-          <w:i/>
-          <w:iCs/>
-          <w:sz w:val="20"/>
-          <w:szCs w:val="20"/>
-        </w:rPr>
-        <w:t xml:space="preserve"> w algorytmie). Zdarzenia podzielone są na kategorie dotyczący różnych stanów działania programu. Kategorie powinny odpowiadać stanom ze schematu z pkt. 2.1.</w:t>
+        <w:t>.1.</w:t>
       </w:r>
     </w:p>
     <w:tbl>
       <w:tblPr>
         <w:tblW w:w="9638" w:type="dxa"/>
+        <w:tblBorders>
+          <w:top w:val="single" w:sz="4" w:space="0" w:color="auto"/>
+          <w:left w:val="single" w:sz="4" w:space="0" w:color="auto"/>
+          <w:bottom w:val="single" w:sz="4" w:space="0" w:color="auto"/>
+          <w:right w:val="single" w:sz="4" w:space="0" w:color="auto"/>
+          <w:insideH w:val="single" w:sz="4" w:space="0" w:color="auto"/>
+          <w:insideV w:val="single" w:sz="4" w:space="0" w:color="auto"/>
+        </w:tblBorders>
         <w:tblLayout w:type="fixed"/>
         <w:tblCellMar>
           <w:left w:w="10" w:type="dxa"/>
@@ -816,20 +814,9 @@
         <w:gridCol w:w="4938"/>
       </w:tblGrid>
       <w:tr>
-        <w:tblPrEx>
-          <w:tblCellMar>
-            <w:top w:w="0" w:type="dxa"/>
-            <w:bottom w:w="0" w:type="dxa"/>
-          </w:tblCellMar>
-        </w:tblPrEx>
         <w:tc>
           <w:tcPr>
             <w:tcW w:w="2263" w:type="dxa"/>
-            <w:tcBorders>
-              <w:top w:val="single" w:sz="2" w:space="0" w:color="000000"/>
-              <w:left w:val="single" w:sz="2" w:space="0" w:color="000000"/>
-              <w:bottom w:val="single" w:sz="2" w:space="0" w:color="000000"/>
-            </w:tcBorders>
             <w:tcMar>
               <w:top w:w="55" w:type="dxa"/>
               <w:left w:w="55" w:type="dxa"/>
@@ -859,11 +846,6 @@
         <w:tc>
           <w:tcPr>
             <w:tcW w:w="2437" w:type="dxa"/>
-            <w:tcBorders>
-              <w:top w:val="single" w:sz="2" w:space="0" w:color="000000"/>
-              <w:left w:val="single" w:sz="2" w:space="0" w:color="000000"/>
-              <w:bottom w:val="single" w:sz="2" w:space="0" w:color="000000"/>
-            </w:tcBorders>
             <w:tcMar>
               <w:top w:w="55" w:type="dxa"/>
               <w:left w:w="55" w:type="dxa"/>
@@ -893,12 +875,6 @@
         <w:tc>
           <w:tcPr>
             <w:tcW w:w="4938" w:type="dxa"/>
-            <w:tcBorders>
-              <w:top w:val="single" w:sz="2" w:space="0" w:color="000000"/>
-              <w:left w:val="single" w:sz="2" w:space="0" w:color="000000"/>
-              <w:bottom w:val="single" w:sz="2" w:space="0" w:color="000000"/>
-              <w:right w:val="single" w:sz="2" w:space="0" w:color="000000"/>
-            </w:tcBorders>
             <w:tcMar>
               <w:top w:w="55" w:type="dxa"/>
               <w:left w:w="55" w:type="dxa"/>
@@ -927,374 +903,1129 @@
         </w:tc>
       </w:tr>
       <w:tr>
-        <w:tblPrEx>
-          <w:tblCellMar>
-            <w:top w:w="0" w:type="dxa"/>
-            <w:bottom w:w="0" w:type="dxa"/>
-          </w:tblCellMar>
-        </w:tblPrEx>
         <w:tc>
           <w:tcPr>
             <w:tcW w:w="2263" w:type="dxa"/>
-            <w:tcBorders>
-              <w:left w:val="single" w:sz="2" w:space="0" w:color="000000"/>
-              <w:bottom w:val="single" w:sz="2" w:space="0" w:color="000000"/>
-            </w:tcBorders>
-            <w:tcMar>
-              <w:top w:w="55" w:type="dxa"/>
-              <w:left w:w="55" w:type="dxa"/>
-              <w:bottom w:w="55" w:type="dxa"/>
-              <w:right w:w="55" w:type="dxa"/>
-            </w:tcMar>
-          </w:tcPr>
-          <w:p>
-            <w:pPr>
-              <w:pStyle w:val="TableContents"/>
-              <w:rPr>
-                <w:sz w:val="21"/>
-              </w:rPr>
-            </w:pPr>
-            <w:r>
-              <w:rPr>
-                <w:sz w:val="21"/>
-              </w:rPr>
-              <w:t>LPM</w:t>
-            </w:r>
-            <w:r>
-              <w:rPr>
-                <w:sz w:val="21"/>
-              </w:rPr>
-              <w:t xml:space="preserve"> w obszarze X</w:t>
+            <w:tcMar>
+              <w:top w:w="55" w:type="dxa"/>
+              <w:left w:w="55" w:type="dxa"/>
+              <w:bottom w:w="55" w:type="dxa"/>
+              <w:right w:w="55" w:type="dxa"/>
+            </w:tcMar>
+          </w:tcPr>
+          <w:p>
+            <w:pPr>
+              <w:pStyle w:val="TableContents"/>
+              <w:rPr>
+                <w:sz w:val="21"/>
+              </w:rPr>
+            </w:pPr>
+            <w:r>
+              <w:rPr>
+                <w:sz w:val="21"/>
+              </w:rPr>
+              <w:t>-</w:t>
             </w:r>
           </w:p>
         </w:tc>
         <w:tc>
           <w:tcPr>
             <w:tcW w:w="2437" w:type="dxa"/>
-            <w:tcBorders>
-              <w:left w:val="single" w:sz="2" w:space="0" w:color="000000"/>
-              <w:bottom w:val="single" w:sz="2" w:space="0" w:color="000000"/>
-            </w:tcBorders>
-            <w:tcMar>
-              <w:top w:w="55" w:type="dxa"/>
-              <w:left w:w="55" w:type="dxa"/>
-              <w:bottom w:w="55" w:type="dxa"/>
-              <w:right w:w="55" w:type="dxa"/>
-            </w:tcMar>
-          </w:tcPr>
-          <w:p>
-            <w:pPr>
-              <w:pStyle w:val="TableContents"/>
-              <w:rPr>
-                <w:sz w:val="21"/>
-              </w:rPr>
-            </w:pPr>
-            <w:r>
-              <w:rPr>
-                <w:sz w:val="21"/>
-              </w:rPr>
-              <w:t>Ekran startowy</w:t>
+            <w:tcMar>
+              <w:top w:w="55" w:type="dxa"/>
+              <w:left w:w="55" w:type="dxa"/>
+              <w:bottom w:w="55" w:type="dxa"/>
+              <w:right w:w="55" w:type="dxa"/>
+            </w:tcMar>
+          </w:tcPr>
+          <w:p>
+            <w:pPr>
+              <w:pStyle w:val="TableContents"/>
+              <w:rPr>
+                <w:sz w:val="21"/>
+              </w:rPr>
+            </w:pPr>
+            <w:r>
+              <w:rPr>
+                <w:sz w:val="21"/>
+              </w:rPr>
+              <w:t>Main Menu</w:t>
             </w:r>
           </w:p>
         </w:tc>
         <w:tc>
           <w:tcPr>
             <w:tcW w:w="4938" w:type="dxa"/>
-            <w:tcBorders>
-              <w:left w:val="single" w:sz="2" w:space="0" w:color="000000"/>
-              <w:bottom w:val="single" w:sz="2" w:space="0" w:color="000000"/>
-              <w:right w:val="single" w:sz="2" w:space="0" w:color="000000"/>
-            </w:tcBorders>
-            <w:tcMar>
-              <w:top w:w="55" w:type="dxa"/>
-              <w:left w:w="55" w:type="dxa"/>
-              <w:bottom w:w="55" w:type="dxa"/>
-              <w:right w:w="55" w:type="dxa"/>
-            </w:tcMar>
-          </w:tcPr>
-          <w:p>
-            <w:pPr>
-              <w:pStyle w:val="TableContents"/>
-              <w:rPr>
-                <w:sz w:val="21"/>
-              </w:rPr>
-            </w:pPr>
-            <w:r>
-              <w:rPr>
-                <w:sz w:val="21"/>
-              </w:rPr>
-              <w:t>Uruchomienie gry</w:t>
+            <w:tcMar>
+              <w:top w:w="55" w:type="dxa"/>
+              <w:left w:w="55" w:type="dxa"/>
+              <w:bottom w:w="55" w:type="dxa"/>
+              <w:right w:w="55" w:type="dxa"/>
+            </w:tcMar>
+          </w:tcPr>
+          <w:p>
+            <w:pPr>
+              <w:pStyle w:val="TableContents"/>
+              <w:rPr>
+                <w:sz w:val="21"/>
+              </w:rPr>
+            </w:pPr>
+            <w:r>
+              <w:rPr>
+                <w:sz w:val="21"/>
+              </w:rPr>
+              <w:t>Wyświetlenie przycisku „START”</w:t>
             </w:r>
           </w:p>
         </w:tc>
       </w:tr>
       <w:tr>
-        <w:tblPrEx>
-          <w:tblCellMar>
-            <w:top w:w="0" w:type="dxa"/>
-            <w:bottom w:w="0" w:type="dxa"/>
-          </w:tblCellMar>
-        </w:tblPrEx>
         <w:tc>
           <w:tcPr>
             <w:tcW w:w="2263" w:type="dxa"/>
-            <w:tcBorders>
-              <w:left w:val="single" w:sz="2" w:space="0" w:color="000000"/>
-              <w:bottom w:val="single" w:sz="2" w:space="0" w:color="000000"/>
-            </w:tcBorders>
-            <w:tcMar>
-              <w:top w:w="55" w:type="dxa"/>
-              <w:left w:w="55" w:type="dxa"/>
-              <w:bottom w:w="55" w:type="dxa"/>
-              <w:right w:w="55" w:type="dxa"/>
-            </w:tcMar>
-          </w:tcPr>
-          <w:p>
-            <w:pPr>
-              <w:pStyle w:val="TableContents"/>
-              <w:rPr>
-                <w:sz w:val="21"/>
-              </w:rPr>
-            </w:pPr>
-            <w:r>
-              <w:rPr>
-                <w:sz w:val="21"/>
-              </w:rPr>
-              <w:t>Piłka uderza w ścianę</w:t>
+            <w:tcMar>
+              <w:top w:w="55" w:type="dxa"/>
+              <w:left w:w="55" w:type="dxa"/>
+              <w:bottom w:w="55" w:type="dxa"/>
+              <w:right w:w="55" w:type="dxa"/>
+            </w:tcMar>
+          </w:tcPr>
+          <w:p>
+            <w:pPr>
+              <w:pStyle w:val="TableContents"/>
+              <w:rPr>
+                <w:sz w:val="21"/>
+              </w:rPr>
+            </w:pPr>
+            <w:r>
+              <w:rPr>
+                <w:sz w:val="21"/>
+              </w:rPr>
+              <w:t xml:space="preserve">LPM w obszarze </w:t>
+            </w:r>
+            <w:r>
+              <w:rPr>
+                <w:sz w:val="21"/>
+              </w:rPr>
+              <w:t>przycisku</w:t>
+            </w:r>
+            <w:r>
+              <w:rPr>
+                <w:sz w:val="21"/>
+              </w:rPr>
+              <w:t xml:space="preserve"> „START”</w:t>
             </w:r>
           </w:p>
         </w:tc>
         <w:tc>
           <w:tcPr>
             <w:tcW w:w="2437" w:type="dxa"/>
-            <w:tcBorders>
-              <w:left w:val="single" w:sz="2" w:space="0" w:color="000000"/>
-              <w:bottom w:val="single" w:sz="2" w:space="0" w:color="000000"/>
-            </w:tcBorders>
-            <w:tcMar>
-              <w:top w:w="55" w:type="dxa"/>
-              <w:left w:w="55" w:type="dxa"/>
-              <w:bottom w:w="55" w:type="dxa"/>
-              <w:right w:w="55" w:type="dxa"/>
-            </w:tcMar>
-          </w:tcPr>
-          <w:p>
-            <w:pPr>
-              <w:pStyle w:val="TableContents"/>
-              <w:rPr>
-                <w:sz w:val="21"/>
-              </w:rPr>
-            </w:pPr>
-            <w:r>
-              <w:rPr>
-                <w:sz w:val="21"/>
-              </w:rPr>
-              <w:t>Gra</w:t>
+            <w:tcMar>
+              <w:top w:w="55" w:type="dxa"/>
+              <w:left w:w="55" w:type="dxa"/>
+              <w:bottom w:w="55" w:type="dxa"/>
+              <w:right w:w="55" w:type="dxa"/>
+            </w:tcMar>
+          </w:tcPr>
+          <w:p>
+            <w:pPr>
+              <w:pStyle w:val="TableContents"/>
+              <w:rPr>
+                <w:sz w:val="21"/>
+              </w:rPr>
+            </w:pPr>
+            <w:r>
+              <w:rPr>
+                <w:sz w:val="21"/>
+              </w:rPr>
+              <w:t>Main Menu</w:t>
             </w:r>
           </w:p>
         </w:tc>
         <w:tc>
           <w:tcPr>
             <w:tcW w:w="4938" w:type="dxa"/>
-            <w:tcBorders>
-              <w:left w:val="single" w:sz="2" w:space="0" w:color="000000"/>
-              <w:bottom w:val="single" w:sz="2" w:space="0" w:color="000000"/>
-              <w:right w:val="single" w:sz="2" w:space="0" w:color="000000"/>
-            </w:tcBorders>
-            <w:tcMar>
-              <w:top w:w="55" w:type="dxa"/>
-              <w:left w:w="55" w:type="dxa"/>
-              <w:bottom w:w="55" w:type="dxa"/>
-              <w:right w:w="55" w:type="dxa"/>
-            </w:tcMar>
-          </w:tcPr>
-          <w:p>
-            <w:pPr>
-              <w:pStyle w:val="TableContents"/>
-              <w:rPr>
-                <w:sz w:val="21"/>
-              </w:rPr>
-            </w:pPr>
-            <w:r>
-              <w:rPr>
-                <w:sz w:val="21"/>
-              </w:rPr>
-              <w:t>Zmiana kierunku ruchu piłki</w:t>
+            <w:tcMar>
+              <w:top w:w="55" w:type="dxa"/>
+              <w:left w:w="55" w:type="dxa"/>
+              <w:bottom w:w="55" w:type="dxa"/>
+              <w:right w:w="55" w:type="dxa"/>
+            </w:tcMar>
+          </w:tcPr>
+          <w:p>
+            <w:pPr>
+              <w:pStyle w:val="TableContents"/>
+              <w:rPr>
+                <w:sz w:val="21"/>
+              </w:rPr>
+            </w:pPr>
+            <w:r>
+              <w:rPr>
+                <w:sz w:val="21"/>
+              </w:rPr>
+              <w:t>Przejście do wyboru poziomu trudności</w:t>
             </w:r>
           </w:p>
         </w:tc>
       </w:tr>
       <w:tr>
-        <w:tblPrEx>
-          <w:tblCellMar>
-            <w:top w:w="0" w:type="dxa"/>
-            <w:bottom w:w="0" w:type="dxa"/>
-          </w:tblCellMar>
-        </w:tblPrEx>
         <w:tc>
           <w:tcPr>
             <w:tcW w:w="2263" w:type="dxa"/>
-            <w:tcBorders>
-              <w:left w:val="single" w:sz="2" w:space="0" w:color="000000"/>
-              <w:bottom w:val="single" w:sz="2" w:space="0" w:color="000000"/>
-            </w:tcBorders>
-            <w:tcMar>
-              <w:top w:w="55" w:type="dxa"/>
-              <w:left w:w="55" w:type="dxa"/>
-              <w:bottom w:w="55" w:type="dxa"/>
-              <w:right w:w="55" w:type="dxa"/>
-            </w:tcMar>
-          </w:tcPr>
-          <w:p>
-            <w:pPr>
-              <w:pStyle w:val="TableContents"/>
-              <w:rPr>
-                <w:sz w:val="21"/>
-              </w:rPr>
-            </w:pPr>
-            <w:r>
-              <w:rPr>
-                <w:sz w:val="21"/>
-              </w:rPr>
-              <w:t>Piłka uderza w dół ekranu</w:t>
+            <w:tcMar>
+              <w:top w:w="55" w:type="dxa"/>
+              <w:left w:w="55" w:type="dxa"/>
+              <w:bottom w:w="55" w:type="dxa"/>
+              <w:right w:w="55" w:type="dxa"/>
+            </w:tcMar>
+          </w:tcPr>
+          <w:p>
+            <w:pPr>
+              <w:pStyle w:val="TableContents"/>
+              <w:rPr>
+                <w:sz w:val="21"/>
+              </w:rPr>
+            </w:pPr>
+            <w:r>
+              <w:rPr>
+                <w:sz w:val="21"/>
+              </w:rPr>
+              <w:t>-</w:t>
             </w:r>
           </w:p>
         </w:tc>
         <w:tc>
           <w:tcPr>
             <w:tcW w:w="2437" w:type="dxa"/>
-            <w:tcBorders>
-              <w:left w:val="single" w:sz="2" w:space="0" w:color="000000"/>
-              <w:bottom w:val="single" w:sz="2" w:space="0" w:color="000000"/>
-            </w:tcBorders>
-            <w:tcMar>
-              <w:top w:w="55" w:type="dxa"/>
-              <w:left w:w="55" w:type="dxa"/>
-              <w:bottom w:w="55" w:type="dxa"/>
-              <w:right w:w="55" w:type="dxa"/>
-            </w:tcMar>
-          </w:tcPr>
-          <w:p>
-            <w:pPr>
-              <w:pStyle w:val="TableContents"/>
-              <w:rPr>
-                <w:sz w:val="21"/>
-              </w:rPr>
-            </w:pPr>
-            <w:r>
-              <w:rPr>
-                <w:sz w:val="21"/>
-              </w:rPr>
-              <w:t>Gra</w:t>
+            <w:tcMar>
+              <w:top w:w="55" w:type="dxa"/>
+              <w:left w:w="55" w:type="dxa"/>
+              <w:bottom w:w="55" w:type="dxa"/>
+              <w:right w:w="55" w:type="dxa"/>
+            </w:tcMar>
+          </w:tcPr>
+          <w:p>
+            <w:pPr>
+              <w:pStyle w:val="TableContents"/>
+              <w:rPr>
+                <w:sz w:val="21"/>
+              </w:rPr>
+            </w:pPr>
+            <w:r>
+              <w:rPr>
+                <w:sz w:val="21"/>
+              </w:rPr>
+              <w:t>Choose Level</w:t>
             </w:r>
           </w:p>
         </w:tc>
         <w:tc>
           <w:tcPr>
             <w:tcW w:w="4938" w:type="dxa"/>
-            <w:tcBorders>
-              <w:left w:val="single" w:sz="2" w:space="0" w:color="000000"/>
-              <w:bottom w:val="single" w:sz="2" w:space="0" w:color="000000"/>
-              <w:right w:val="single" w:sz="2" w:space="0" w:color="000000"/>
-            </w:tcBorders>
-            <w:tcMar>
-              <w:top w:w="55" w:type="dxa"/>
-              <w:left w:w="55" w:type="dxa"/>
-              <w:bottom w:w="55" w:type="dxa"/>
-              <w:right w:w="55" w:type="dxa"/>
-            </w:tcMar>
-          </w:tcPr>
-          <w:p>
-            <w:pPr>
-              <w:pStyle w:val="TableContents"/>
-              <w:rPr>
-                <w:sz w:val="21"/>
-              </w:rPr>
-            </w:pPr>
-            <w:r>
-              <w:rPr>
-                <w:sz w:val="21"/>
-              </w:rPr>
-              <w:t>Koniec gry</w:t>
+            <w:tcMar>
+              <w:top w:w="55" w:type="dxa"/>
+              <w:left w:w="55" w:type="dxa"/>
+              <w:bottom w:w="55" w:type="dxa"/>
+              <w:right w:w="55" w:type="dxa"/>
+            </w:tcMar>
+          </w:tcPr>
+          <w:p>
+            <w:pPr>
+              <w:pStyle w:val="TableContents"/>
+              <w:rPr>
+                <w:sz w:val="21"/>
+              </w:rPr>
+            </w:pPr>
+            <w:r>
+              <w:rPr>
+                <w:sz w:val="21"/>
+              </w:rPr>
+              <w:t>Wyświetlenie trzech przycisków: „EASY”, „NORMAL”, „HARD”</w:t>
             </w:r>
           </w:p>
         </w:tc>
       </w:tr>
       <w:tr>
-        <w:tblPrEx>
-          <w:tblCellMar>
-            <w:top w:w="0" w:type="dxa"/>
-            <w:bottom w:w="0" w:type="dxa"/>
-          </w:tblCellMar>
-        </w:tblPrEx>
         <w:tc>
           <w:tcPr>
             <w:tcW w:w="2263" w:type="dxa"/>
-            <w:tcBorders>
-              <w:left w:val="single" w:sz="2" w:space="0" w:color="000000"/>
-              <w:bottom w:val="single" w:sz="2" w:space="0" w:color="000000"/>
-            </w:tcBorders>
-            <w:tcMar>
-              <w:top w:w="55" w:type="dxa"/>
-              <w:left w:w="55" w:type="dxa"/>
-              <w:bottom w:w="55" w:type="dxa"/>
-              <w:right w:w="55" w:type="dxa"/>
-            </w:tcMar>
-          </w:tcPr>
-          <w:p>
-            <w:pPr>
-              <w:pStyle w:val="TableContents"/>
-              <w:rPr>
-                <w:sz w:val="21"/>
-              </w:rPr>
-            </w:pPr>
+            <w:tcMar>
+              <w:top w:w="55" w:type="dxa"/>
+              <w:left w:w="55" w:type="dxa"/>
+              <w:bottom w:w="55" w:type="dxa"/>
+              <w:right w:w="55" w:type="dxa"/>
+            </w:tcMar>
+          </w:tcPr>
+          <w:p>
+            <w:pPr>
+              <w:pStyle w:val="TableContents"/>
+              <w:rPr>
+                <w:sz w:val="21"/>
+              </w:rPr>
+            </w:pPr>
+            <w:r>
+              <w:rPr>
+                <w:sz w:val="21"/>
+              </w:rPr>
+              <w:t xml:space="preserve">LPM w obszarze </w:t>
+            </w:r>
+            <w:r>
+              <w:rPr>
+                <w:sz w:val="21"/>
+              </w:rPr>
+              <w:t>przycisku</w:t>
+            </w:r>
+            <w:r>
+              <w:rPr>
+                <w:sz w:val="21"/>
+              </w:rPr>
+              <w:t xml:space="preserve"> „</w:t>
+            </w:r>
+            <w:r>
+              <w:rPr>
+                <w:sz w:val="21"/>
+              </w:rPr>
+              <w:t>EASY</w:t>
+            </w:r>
+            <w:r>
+              <w:rPr>
+                <w:sz w:val="21"/>
+              </w:rPr>
+              <w:t>”</w:t>
+            </w:r>
+            <w:r>
+              <w:rPr>
+                <w:sz w:val="21"/>
+              </w:rPr>
+              <w:t xml:space="preserve"> lub </w:t>
+            </w:r>
+            <w:r>
+              <w:rPr>
+                <w:sz w:val="21"/>
+              </w:rPr>
+              <w:t>„NORMAL”</w:t>
+            </w:r>
+            <w:r>
+              <w:rPr>
+                <w:sz w:val="21"/>
+              </w:rPr>
+              <w:t xml:space="preserve"> lub </w:t>
+            </w:r>
+            <w:r>
+              <w:rPr>
+                <w:sz w:val="21"/>
+              </w:rPr>
+              <w:t>„HARD”</w:t>
+            </w:r>
           </w:p>
         </w:tc>
         <w:tc>
           <w:tcPr>
             <w:tcW w:w="2437" w:type="dxa"/>
-            <w:tcBorders>
-              <w:left w:val="single" w:sz="2" w:space="0" w:color="000000"/>
-              <w:bottom w:val="single" w:sz="2" w:space="0" w:color="000000"/>
-            </w:tcBorders>
-            <w:tcMar>
-              <w:top w:w="55" w:type="dxa"/>
-              <w:left w:w="55" w:type="dxa"/>
-              <w:bottom w:w="55" w:type="dxa"/>
-              <w:right w:w="55" w:type="dxa"/>
-            </w:tcMar>
-          </w:tcPr>
-          <w:p>
-            <w:pPr>
-              <w:pStyle w:val="TableContents"/>
-              <w:rPr>
-                <w:sz w:val="21"/>
-              </w:rPr>
-            </w:pPr>
+            <w:tcMar>
+              <w:top w:w="55" w:type="dxa"/>
+              <w:left w:w="55" w:type="dxa"/>
+              <w:bottom w:w="55" w:type="dxa"/>
+              <w:right w:w="55" w:type="dxa"/>
+            </w:tcMar>
+          </w:tcPr>
+          <w:p>
+            <w:pPr>
+              <w:pStyle w:val="TableContents"/>
+              <w:rPr>
+                <w:sz w:val="21"/>
+              </w:rPr>
+            </w:pPr>
+            <w:r>
+              <w:rPr>
+                <w:sz w:val="21"/>
+              </w:rPr>
+              <w:t>Choose Level</w:t>
+            </w:r>
           </w:p>
         </w:tc>
         <w:tc>
           <w:tcPr>
             <w:tcW w:w="4938" w:type="dxa"/>
-            <w:tcBorders>
-              <w:left w:val="single" w:sz="2" w:space="0" w:color="000000"/>
-              <w:bottom w:val="single" w:sz="2" w:space="0" w:color="000000"/>
-              <w:right w:val="single" w:sz="2" w:space="0" w:color="000000"/>
-            </w:tcBorders>
-            <w:tcMar>
-              <w:top w:w="55" w:type="dxa"/>
-              <w:left w:w="55" w:type="dxa"/>
-              <w:bottom w:w="55" w:type="dxa"/>
-              <w:right w:w="55" w:type="dxa"/>
-            </w:tcMar>
-          </w:tcPr>
-          <w:p>
-            <w:pPr>
-              <w:pStyle w:val="TableContents"/>
-              <w:rPr>
-                <w:sz w:val="21"/>
-              </w:rPr>
-            </w:pPr>
+            <w:tcMar>
+              <w:top w:w="55" w:type="dxa"/>
+              <w:left w:w="55" w:type="dxa"/>
+              <w:bottom w:w="55" w:type="dxa"/>
+              <w:right w:w="55" w:type="dxa"/>
+            </w:tcMar>
+          </w:tcPr>
+          <w:p>
+            <w:pPr>
+              <w:pStyle w:val="TableContents"/>
+              <w:rPr>
+                <w:sz w:val="21"/>
+              </w:rPr>
+            </w:pPr>
+            <w:r>
+              <w:rPr>
+                <w:sz w:val="21"/>
+              </w:rPr>
+              <w:t>Przejście do generacji kolorów</w:t>
+            </w:r>
+          </w:p>
+        </w:tc>
+      </w:tr>
+      <w:tr>
+        <w:tc>
+          <w:tcPr>
+            <w:tcW w:w="2263" w:type="dxa"/>
+            <w:tcMar>
+              <w:top w:w="55" w:type="dxa"/>
+              <w:left w:w="55" w:type="dxa"/>
+              <w:bottom w:w="55" w:type="dxa"/>
+              <w:right w:w="55" w:type="dxa"/>
+            </w:tcMar>
+          </w:tcPr>
+          <w:p>
+            <w:pPr>
+              <w:pStyle w:val="TableContents"/>
+              <w:rPr>
+                <w:sz w:val="21"/>
+              </w:rPr>
+            </w:pPr>
+            <w:r>
+              <w:rPr>
+                <w:sz w:val="21"/>
+              </w:rPr>
+              <w:t>-</w:t>
+            </w:r>
+          </w:p>
+        </w:tc>
+        <w:tc>
+          <w:tcPr>
+            <w:tcW w:w="2437" w:type="dxa"/>
+            <w:tcMar>
+              <w:top w:w="55" w:type="dxa"/>
+              <w:left w:w="55" w:type="dxa"/>
+              <w:bottom w:w="55" w:type="dxa"/>
+              <w:right w:w="55" w:type="dxa"/>
+            </w:tcMar>
+          </w:tcPr>
+          <w:p>
+            <w:pPr>
+              <w:pStyle w:val="TableContents"/>
+              <w:rPr>
+                <w:sz w:val="21"/>
+              </w:rPr>
+            </w:pPr>
+            <w:r>
+              <w:rPr>
+                <w:sz w:val="21"/>
+              </w:rPr>
+              <w:t>Compute Colors</w:t>
+            </w:r>
+          </w:p>
+        </w:tc>
+        <w:tc>
+          <w:tcPr>
+            <w:tcW w:w="4938" w:type="dxa"/>
+            <w:tcMar>
+              <w:top w:w="55" w:type="dxa"/>
+              <w:left w:w="55" w:type="dxa"/>
+              <w:bottom w:w="55" w:type="dxa"/>
+              <w:right w:w="55" w:type="dxa"/>
+            </w:tcMar>
+          </w:tcPr>
+          <w:p>
+            <w:pPr>
+              <w:pStyle w:val="TableContents"/>
+              <w:rPr>
+                <w:sz w:val="21"/>
+              </w:rPr>
+            </w:pPr>
+            <w:r>
+              <w:rPr>
+                <w:sz w:val="21"/>
+              </w:rPr>
+              <w:t>Wygenerowanie odpowiednio 8, 12, 16 kolorów dla wybranego wcześniej poziomu trudności</w:t>
+            </w:r>
+            <w:r>
+              <w:rPr>
+                <w:sz w:val="21"/>
+              </w:rPr>
+              <w:t xml:space="preserve"> oraz wpisanie tych kolorów i stanu kart do pamięci. Ustawienie liczby pozostałych kart.</w:t>
+            </w:r>
+          </w:p>
+        </w:tc>
+      </w:tr>
+      <w:tr>
+        <w:tc>
+          <w:tcPr>
+            <w:tcW w:w="2263" w:type="dxa"/>
+            <w:tcMar>
+              <w:top w:w="55" w:type="dxa"/>
+              <w:left w:w="55" w:type="dxa"/>
+              <w:bottom w:w="55" w:type="dxa"/>
+              <w:right w:w="55" w:type="dxa"/>
+            </w:tcMar>
+          </w:tcPr>
+          <w:p>
+            <w:pPr>
+              <w:pStyle w:val="TableContents"/>
+              <w:rPr>
+                <w:sz w:val="21"/>
+              </w:rPr>
+            </w:pPr>
+            <w:r>
+              <w:rPr>
+                <w:sz w:val="21"/>
+              </w:rPr>
+              <w:t>Wygenerowany zostanie ostatni kolor</w:t>
+            </w:r>
+          </w:p>
+        </w:tc>
+        <w:tc>
+          <w:tcPr>
+            <w:tcW w:w="2437" w:type="dxa"/>
+            <w:tcMar>
+              <w:top w:w="55" w:type="dxa"/>
+              <w:left w:w="55" w:type="dxa"/>
+              <w:bottom w:w="55" w:type="dxa"/>
+              <w:right w:w="55" w:type="dxa"/>
+            </w:tcMar>
+          </w:tcPr>
+          <w:p>
+            <w:pPr>
+              <w:pStyle w:val="TableContents"/>
+              <w:rPr>
+                <w:sz w:val="21"/>
+              </w:rPr>
+            </w:pPr>
+            <w:r>
+              <w:rPr>
+                <w:sz w:val="21"/>
+              </w:rPr>
+              <w:t>Compute Colors</w:t>
+            </w:r>
+          </w:p>
+        </w:tc>
+        <w:tc>
+          <w:tcPr>
+            <w:tcW w:w="4938" w:type="dxa"/>
+            <w:tcMar>
+              <w:top w:w="55" w:type="dxa"/>
+              <w:left w:w="55" w:type="dxa"/>
+              <w:bottom w:w="55" w:type="dxa"/>
+              <w:right w:w="55" w:type="dxa"/>
+            </w:tcMar>
+          </w:tcPr>
+          <w:p>
+            <w:pPr>
+              <w:pStyle w:val="TableContents"/>
+              <w:rPr>
+                <w:sz w:val="21"/>
+              </w:rPr>
+            </w:pPr>
+            <w:r>
+              <w:rPr>
+                <w:sz w:val="21"/>
+              </w:rPr>
+              <w:t>Przejście do p</w:t>
+            </w:r>
+            <w:r>
+              <w:rPr>
+                <w:sz w:val="21"/>
+              </w:rPr>
+              <w:t>ierwsz</w:t>
+            </w:r>
+            <w:r>
+              <w:rPr>
+                <w:sz w:val="21"/>
+              </w:rPr>
+              <w:t>ej</w:t>
+            </w:r>
+            <w:r>
+              <w:rPr>
+                <w:sz w:val="21"/>
+              </w:rPr>
+              <w:t xml:space="preserve"> aktualizacj</w:t>
+            </w:r>
+            <w:r>
+              <w:rPr>
+                <w:sz w:val="21"/>
+              </w:rPr>
+              <w:t>i</w:t>
+            </w:r>
+            <w:r>
+              <w:rPr>
+                <w:sz w:val="21"/>
+              </w:rPr>
+              <w:t xml:space="preserve"> kart</w:t>
+            </w:r>
+          </w:p>
+        </w:tc>
+      </w:tr>
+      <w:tr>
+        <w:tc>
+          <w:tcPr>
+            <w:tcW w:w="2263" w:type="dxa"/>
+            <w:tcMar>
+              <w:top w:w="55" w:type="dxa"/>
+              <w:left w:w="55" w:type="dxa"/>
+              <w:bottom w:w="55" w:type="dxa"/>
+              <w:right w:w="55" w:type="dxa"/>
+            </w:tcMar>
+          </w:tcPr>
+          <w:p>
+            <w:pPr>
+              <w:pStyle w:val="TableContents"/>
+              <w:rPr>
+                <w:sz w:val="21"/>
+              </w:rPr>
+            </w:pPr>
+            <w:r>
+              <w:rPr>
+                <w:sz w:val="21"/>
+              </w:rPr>
+              <w:t>-</w:t>
+            </w:r>
+          </w:p>
+        </w:tc>
+        <w:tc>
+          <w:tcPr>
+            <w:tcW w:w="2437" w:type="dxa"/>
+            <w:tcMar>
+              <w:top w:w="55" w:type="dxa"/>
+              <w:left w:w="55" w:type="dxa"/>
+              <w:bottom w:w="55" w:type="dxa"/>
+              <w:right w:w="55" w:type="dxa"/>
+            </w:tcMar>
+          </w:tcPr>
+          <w:p>
+            <w:pPr>
+              <w:pStyle w:val="TableContents"/>
+              <w:rPr>
+                <w:sz w:val="21"/>
+              </w:rPr>
+            </w:pPr>
+            <w:r>
+              <w:rPr>
+                <w:sz w:val="21"/>
+              </w:rPr>
+              <w:t>Update Cards 1</w:t>
+            </w:r>
+          </w:p>
+        </w:tc>
+        <w:tc>
+          <w:tcPr>
+            <w:tcW w:w="4938" w:type="dxa"/>
+            <w:tcMar>
+              <w:top w:w="55" w:type="dxa"/>
+              <w:left w:w="55" w:type="dxa"/>
+              <w:bottom w:w="55" w:type="dxa"/>
+              <w:right w:w="55" w:type="dxa"/>
+            </w:tcMar>
+          </w:tcPr>
+          <w:p>
+            <w:pPr>
+              <w:pStyle w:val="TableContents"/>
+              <w:rPr>
+                <w:sz w:val="21"/>
+              </w:rPr>
+            </w:pPr>
+            <w:r>
+              <w:rPr>
+                <w:sz w:val="21"/>
+              </w:rPr>
+              <w:t>Odczytanie kolorów z pamięci i zatrzaśnięcie ich w modułach kart.</w:t>
+            </w:r>
+          </w:p>
+        </w:tc>
+      </w:tr>
+      <w:tr>
+        <w:tc>
+          <w:tcPr>
+            <w:tcW w:w="2263" w:type="dxa"/>
+            <w:tcMar>
+              <w:top w:w="55" w:type="dxa"/>
+              <w:left w:w="55" w:type="dxa"/>
+              <w:bottom w:w="55" w:type="dxa"/>
+              <w:right w:w="55" w:type="dxa"/>
+            </w:tcMar>
+          </w:tcPr>
+          <w:p>
+            <w:pPr>
+              <w:pStyle w:val="TableContents"/>
+              <w:rPr>
+                <w:sz w:val="21"/>
+              </w:rPr>
+            </w:pPr>
+            <w:r>
+              <w:rPr>
+                <w:sz w:val="21"/>
+              </w:rPr>
+              <w:t>Liczba pozostałych kart równa 0</w:t>
+            </w:r>
+          </w:p>
+        </w:tc>
+        <w:tc>
+          <w:tcPr>
+            <w:tcW w:w="2437" w:type="dxa"/>
+            <w:tcMar>
+              <w:top w:w="55" w:type="dxa"/>
+              <w:left w:w="55" w:type="dxa"/>
+              <w:bottom w:w="55" w:type="dxa"/>
+              <w:right w:w="55" w:type="dxa"/>
+            </w:tcMar>
+          </w:tcPr>
+          <w:p>
+            <w:pPr>
+              <w:pStyle w:val="TableContents"/>
+              <w:rPr>
+                <w:sz w:val="21"/>
+              </w:rPr>
+            </w:pPr>
+            <w:r>
+              <w:rPr>
+                <w:sz w:val="21"/>
+              </w:rPr>
+              <w:t>Update Cards 1</w:t>
+            </w:r>
+          </w:p>
+        </w:tc>
+        <w:tc>
+          <w:tcPr>
+            <w:tcW w:w="4938" w:type="dxa"/>
+            <w:tcMar>
+              <w:top w:w="55" w:type="dxa"/>
+              <w:left w:w="55" w:type="dxa"/>
+              <w:bottom w:w="55" w:type="dxa"/>
+              <w:right w:w="55" w:type="dxa"/>
+            </w:tcMar>
+          </w:tcPr>
+          <w:p>
+            <w:pPr>
+              <w:pStyle w:val="TableContents"/>
+              <w:rPr>
+                <w:sz w:val="21"/>
+              </w:rPr>
+            </w:pPr>
+            <w:r>
+              <w:rPr>
+                <w:sz w:val="21"/>
+              </w:rPr>
+              <w:t>Przejście do ekranu końcowego</w:t>
+            </w:r>
+          </w:p>
+        </w:tc>
+      </w:tr>
+      <w:tr>
+        <w:tc>
+          <w:tcPr>
+            <w:tcW w:w="2263" w:type="dxa"/>
+            <w:tcMar>
+              <w:top w:w="55" w:type="dxa"/>
+              <w:left w:w="55" w:type="dxa"/>
+              <w:bottom w:w="55" w:type="dxa"/>
+              <w:right w:w="55" w:type="dxa"/>
+            </w:tcMar>
+          </w:tcPr>
+          <w:p>
+            <w:pPr>
+              <w:pStyle w:val="TableContents"/>
+              <w:rPr>
+                <w:sz w:val="21"/>
+              </w:rPr>
+            </w:pPr>
+            <w:r>
+              <w:rPr>
+                <w:sz w:val="21"/>
+              </w:rPr>
+              <w:t>Liczba pozostałych kart większa od 0</w:t>
+            </w:r>
+          </w:p>
+        </w:tc>
+        <w:tc>
+          <w:tcPr>
+            <w:tcW w:w="2437" w:type="dxa"/>
+            <w:tcMar>
+              <w:top w:w="55" w:type="dxa"/>
+              <w:left w:w="55" w:type="dxa"/>
+              <w:bottom w:w="55" w:type="dxa"/>
+              <w:right w:w="55" w:type="dxa"/>
+            </w:tcMar>
+          </w:tcPr>
+          <w:p>
+            <w:pPr>
+              <w:pStyle w:val="TableContents"/>
+              <w:rPr>
+                <w:sz w:val="21"/>
+              </w:rPr>
+            </w:pPr>
+            <w:r>
+              <w:rPr>
+                <w:sz w:val="21"/>
+              </w:rPr>
+              <w:t>Update Cards 1</w:t>
+            </w:r>
+          </w:p>
+        </w:tc>
+        <w:tc>
+          <w:tcPr>
+            <w:tcW w:w="4938" w:type="dxa"/>
+            <w:tcMar>
+              <w:top w:w="55" w:type="dxa"/>
+              <w:left w:w="55" w:type="dxa"/>
+              <w:bottom w:w="55" w:type="dxa"/>
+              <w:right w:w="55" w:type="dxa"/>
+            </w:tcMar>
+          </w:tcPr>
+          <w:p>
+            <w:pPr>
+              <w:pStyle w:val="TableContents"/>
+              <w:rPr>
+                <w:sz w:val="21"/>
+              </w:rPr>
+            </w:pPr>
+            <w:r>
+              <w:rPr>
+                <w:sz w:val="21"/>
+              </w:rPr>
+              <w:t>Przejście do pierwszego timer’a</w:t>
+            </w:r>
+          </w:p>
+        </w:tc>
+      </w:tr>
+      <w:tr>
+        <w:tc>
+          <w:tcPr>
+            <w:tcW w:w="2263" w:type="dxa"/>
+            <w:tcMar>
+              <w:top w:w="55" w:type="dxa"/>
+              <w:left w:w="55" w:type="dxa"/>
+              <w:bottom w:w="55" w:type="dxa"/>
+              <w:right w:w="55" w:type="dxa"/>
+            </w:tcMar>
+          </w:tcPr>
+          <w:p>
+            <w:pPr>
+              <w:pStyle w:val="TableContents"/>
+              <w:rPr>
+                <w:sz w:val="21"/>
+              </w:rPr>
+            </w:pPr>
+            <w:r>
+              <w:rPr>
+                <w:sz w:val="21"/>
+              </w:rPr>
+              <w:t>-</w:t>
+            </w:r>
+          </w:p>
+        </w:tc>
+        <w:tc>
+          <w:tcPr>
+            <w:tcW w:w="2437" w:type="dxa"/>
+            <w:tcMar>
+              <w:top w:w="55" w:type="dxa"/>
+              <w:left w:w="55" w:type="dxa"/>
+              <w:bottom w:w="55" w:type="dxa"/>
+              <w:right w:w="55" w:type="dxa"/>
+            </w:tcMar>
+          </w:tcPr>
+          <w:p>
+            <w:pPr>
+              <w:pStyle w:val="TableContents"/>
+              <w:rPr>
+                <w:sz w:val="21"/>
+              </w:rPr>
+            </w:pPr>
+            <w:r>
+              <w:rPr>
+                <w:sz w:val="21"/>
+              </w:rPr>
+              <w:t>Timer 1</w:t>
+            </w:r>
+          </w:p>
+        </w:tc>
+        <w:tc>
+          <w:tcPr>
+            <w:tcW w:w="4938" w:type="dxa"/>
+            <w:tcMar>
+              <w:top w:w="55" w:type="dxa"/>
+              <w:left w:w="55" w:type="dxa"/>
+              <w:bottom w:w="55" w:type="dxa"/>
+              <w:right w:w="55" w:type="dxa"/>
+            </w:tcMar>
+          </w:tcPr>
+          <w:p>
+            <w:pPr>
+              <w:pStyle w:val="TableContents"/>
+              <w:rPr>
+                <w:sz w:val="21"/>
+              </w:rPr>
+            </w:pPr>
+            <w:r>
+              <w:rPr>
+                <w:sz w:val="21"/>
+              </w:rPr>
+              <w:t>Licznik timera jest inkrementowany</w:t>
+            </w:r>
+          </w:p>
+        </w:tc>
+      </w:tr>
+      <w:tr>
+        <w:tc>
+          <w:tcPr>
+            <w:tcW w:w="2263" w:type="dxa"/>
+            <w:tcMar>
+              <w:top w:w="55" w:type="dxa"/>
+              <w:left w:w="55" w:type="dxa"/>
+              <w:bottom w:w="55" w:type="dxa"/>
+              <w:right w:w="55" w:type="dxa"/>
+            </w:tcMar>
+          </w:tcPr>
+          <w:p>
+            <w:pPr>
+              <w:pStyle w:val="TableContents"/>
+              <w:rPr>
+                <w:sz w:val="21"/>
+              </w:rPr>
+            </w:pPr>
+            <w:r>
+              <w:rPr>
+                <w:sz w:val="21"/>
+              </w:rPr>
+              <w:t xml:space="preserve">Licznik timera wynosi </w:t>
+            </w:r>
+            <w:r>
+              <w:rPr>
+                <w:sz w:val="21"/>
+              </w:rPr>
+              <w:t xml:space="preserve">odpowiednik </w:t>
+            </w:r>
+            <w:r>
+              <w:rPr>
+                <w:sz w:val="21"/>
+              </w:rPr>
+              <w:t>200ms</w:t>
+            </w:r>
+          </w:p>
+        </w:tc>
+        <w:tc>
+          <w:tcPr>
+            <w:tcW w:w="2437" w:type="dxa"/>
+            <w:tcMar>
+              <w:top w:w="55" w:type="dxa"/>
+              <w:left w:w="55" w:type="dxa"/>
+              <w:bottom w:w="55" w:type="dxa"/>
+              <w:right w:w="55" w:type="dxa"/>
+            </w:tcMar>
+          </w:tcPr>
+          <w:p>
+            <w:pPr>
+              <w:pStyle w:val="TableContents"/>
+              <w:rPr>
+                <w:sz w:val="21"/>
+              </w:rPr>
+            </w:pPr>
+            <w:r>
+              <w:rPr>
+                <w:sz w:val="21"/>
+              </w:rPr>
+              <w:t>Timer 1</w:t>
+            </w:r>
+          </w:p>
+        </w:tc>
+        <w:tc>
+          <w:tcPr>
+            <w:tcW w:w="4938" w:type="dxa"/>
+            <w:tcMar>
+              <w:top w:w="55" w:type="dxa"/>
+              <w:left w:w="55" w:type="dxa"/>
+              <w:bottom w:w="55" w:type="dxa"/>
+              <w:right w:w="55" w:type="dxa"/>
+            </w:tcMar>
+          </w:tcPr>
+          <w:p>
+            <w:pPr>
+              <w:pStyle w:val="TableContents"/>
+              <w:rPr>
+                <w:sz w:val="21"/>
+              </w:rPr>
+            </w:pPr>
+            <w:r>
+              <w:rPr>
+                <w:sz w:val="21"/>
+              </w:rPr>
+              <w:t>Przejście do stanu „</w:t>
+            </w:r>
+            <w:r>
+              <w:rPr>
+                <w:sz w:val="21"/>
+              </w:rPr>
+              <w:t>Czekaj na przycisk gracza</w:t>
+            </w:r>
+            <w:r>
+              <w:rPr>
+                <w:sz w:val="21"/>
+              </w:rPr>
+              <w:t>”</w:t>
+            </w:r>
+          </w:p>
+        </w:tc>
+      </w:tr>
+      <w:tr>
+        <w:tc>
+          <w:tcPr>
+            <w:tcW w:w="2263" w:type="dxa"/>
+            <w:tcMar>
+              <w:top w:w="55" w:type="dxa"/>
+              <w:left w:w="55" w:type="dxa"/>
+              <w:bottom w:w="55" w:type="dxa"/>
+              <w:right w:w="55" w:type="dxa"/>
+            </w:tcMar>
+          </w:tcPr>
+          <w:p>
+            <w:pPr>
+              <w:pStyle w:val="TableContents"/>
+              <w:rPr>
+                <w:sz w:val="21"/>
+              </w:rPr>
+            </w:pPr>
+            <w:r>
+              <w:rPr>
+                <w:sz w:val="21"/>
+              </w:rPr>
+              <w:t>LPM w obszarze dowolnej zakrytej karty</w:t>
+            </w:r>
+          </w:p>
+        </w:tc>
+        <w:tc>
+          <w:tcPr>
+            <w:tcW w:w="2437" w:type="dxa"/>
+            <w:tcMar>
+              <w:top w:w="55" w:type="dxa"/>
+              <w:left w:w="55" w:type="dxa"/>
+              <w:bottom w:w="55" w:type="dxa"/>
+              <w:right w:w="55" w:type="dxa"/>
+            </w:tcMar>
+          </w:tcPr>
+          <w:p>
+            <w:pPr>
+              <w:pStyle w:val="TableContents"/>
+              <w:rPr>
+                <w:sz w:val="21"/>
+              </w:rPr>
+            </w:pPr>
+            <w:r>
+              <w:rPr>
+                <w:sz w:val="21"/>
+              </w:rPr>
+              <w:t>Wait For Click 1</w:t>
+            </w:r>
+          </w:p>
+        </w:tc>
+        <w:tc>
+          <w:tcPr>
+            <w:tcW w:w="4938" w:type="dxa"/>
+            <w:tcMar>
+              <w:top w:w="55" w:type="dxa"/>
+              <w:left w:w="55" w:type="dxa"/>
+              <w:bottom w:w="55" w:type="dxa"/>
+              <w:right w:w="55" w:type="dxa"/>
+            </w:tcMar>
+          </w:tcPr>
+          <w:p>
+            <w:pPr>
+              <w:pStyle w:val="TableContents"/>
+              <w:rPr>
+                <w:sz w:val="21"/>
+              </w:rPr>
+            </w:pPr>
+            <w:r>
+              <w:rPr>
+                <w:sz w:val="21"/>
+              </w:rPr>
+              <w:t xml:space="preserve">Przejście do </w:t>
+            </w:r>
+            <w:r>
+              <w:rPr>
+                <w:sz w:val="21"/>
+              </w:rPr>
+              <w:t>stanu „Odkryj pierwszą kartę”</w:t>
+            </w:r>
+          </w:p>
+        </w:tc>
+      </w:tr>
+      <w:tr>
+        <w:tc>
+          <w:tcPr>
+            <w:tcW w:w="2263" w:type="dxa"/>
+            <w:tcMar>
+              <w:top w:w="55" w:type="dxa"/>
+              <w:left w:w="55" w:type="dxa"/>
+              <w:bottom w:w="55" w:type="dxa"/>
+              <w:right w:w="55" w:type="dxa"/>
+            </w:tcMar>
+          </w:tcPr>
+          <w:p>
+            <w:pPr>
+              <w:pStyle w:val="TableContents"/>
+              <w:rPr>
+                <w:sz w:val="21"/>
+              </w:rPr>
+            </w:pPr>
+            <w:r>
+              <w:rPr>
+                <w:sz w:val="21"/>
+              </w:rPr>
+              <w:t>-</w:t>
+            </w:r>
+          </w:p>
+        </w:tc>
+        <w:tc>
+          <w:tcPr>
+            <w:tcW w:w="2437" w:type="dxa"/>
+            <w:tcMar>
+              <w:top w:w="55" w:type="dxa"/>
+              <w:left w:w="55" w:type="dxa"/>
+              <w:bottom w:w="55" w:type="dxa"/>
+              <w:right w:w="55" w:type="dxa"/>
+            </w:tcMar>
+          </w:tcPr>
+          <w:p>
+            <w:pPr>
+              <w:pStyle w:val="TableContents"/>
+              <w:rPr>
+                <w:sz w:val="21"/>
+              </w:rPr>
+            </w:pPr>
+            <w:r>
+              <w:rPr>
+                <w:sz w:val="21"/>
+              </w:rPr>
+              <w:t>Discover First Card</w:t>
+            </w:r>
+          </w:p>
+        </w:tc>
+        <w:tc>
+          <w:tcPr>
+            <w:tcW w:w="4938" w:type="dxa"/>
+            <w:tcMar>
+              <w:top w:w="55" w:type="dxa"/>
+              <w:left w:w="55" w:type="dxa"/>
+              <w:bottom w:w="55" w:type="dxa"/>
+              <w:right w:w="55" w:type="dxa"/>
+            </w:tcMar>
+          </w:tcPr>
+          <w:p>
+            <w:pPr>
+              <w:pStyle w:val="TableContents"/>
+              <w:rPr>
+                <w:sz w:val="21"/>
+              </w:rPr>
+            </w:pPr>
+            <w:r>
+              <w:rPr>
+                <w:sz w:val="21"/>
+              </w:rPr>
+              <w:t>Wpisanie do pamięci zmieniony stan klikniętej karty oraz automatyczne przejście do stanu drugiej aktualizacji kart</w:t>
+            </w:r>
           </w:p>
         </w:tc>
       </w:tr>
@@ -1332,41 +2063,22 @@
         <w:rPr>
           <w:color w:val="CC0000"/>
         </w:rPr>
-        <w:t xml:space="preserve">Uwaga: dobrze zrobiony projekt zawiera tylko moduły strukturalne (zbudowane z innych </w:t>
-      </w:r>
-      <w:r>
-        <w:rPr>
+        <w:t>Uwaga: dobrze zrobiony projekt zawiera tylko moduły strukturalne (zbudowane z innych modułów) i funkcjonalne (zawierające bloki proceduralne always @). Staramy się nie generować bloków mieszających te dwa typy, o ile to możliwe.</w:t>
+      </w:r>
+    </w:p>
+    <w:p>
+      <w:pPr>
+        <w:pStyle w:val="Textbody"/>
+        <w:rPr>
+          <w:rFonts w:hint="eastAsia"/>
           <w:color w:val="CC0000"/>
         </w:rPr>
-        <w:t xml:space="preserve">modułów) i funkcjonalne (zawierające bloki proceduralne </w:t>
-      </w:r>
-      <w:proofErr w:type="spellStart"/>
+      </w:pPr>
       <w:r>
         <w:rPr>
           <w:color w:val="CC0000"/>
         </w:rPr>
-        <w:t>always</w:t>
-      </w:r>
-      <w:proofErr w:type="spellEnd"/>
-      <w:r>
-        <w:rPr>
-          <w:color w:val="CC0000"/>
-        </w:rPr>
-        <w:t xml:space="preserve"> @). Staramy się nie generować bloków mieszających te dwa typy, o ile to możliwe.</w:t>
-      </w:r>
-    </w:p>
-    <w:p>
-      <w:pPr>
-        <w:pStyle w:val="Textbody"/>
-        <w:rPr>
-          <w:rFonts w:hint="eastAsia"/>
-          <w:color w:val="CC0000"/>
-        </w:rPr>
-      </w:pPr>
-      <w:r>
-        <w:rPr>
-          <w:color w:val="CC0000"/>
-        </w:rPr>
+        <w:lastRenderedPageBreak/>
         <w:t xml:space="preserve">Uwaga: opisujemy architekturę </w:t>
       </w:r>
       <w:r>
@@ -1405,10 +2117,7 @@
         </w:rPr>
       </w:pPr>
       <w:r>
-        <w:t xml:space="preserve">Osoba </w:t>
-      </w:r>
-      <w:r>
-        <w:t>odpowiedzialna: JK</w:t>
+        <w:t>Osoba odpowiedzialna: JK</w:t>
       </w:r>
     </w:p>
     <w:p>
@@ -1436,35 +2145,7 @@
         <w:rPr>
           <w:color w:val="3333FF"/>
         </w:rPr>
-        <w:t xml:space="preserve">Uwaga: Schemat blokowy to nie jest schemat z </w:t>
-      </w:r>
-      <w:proofErr w:type="spellStart"/>
-      <w:r>
-        <w:rPr>
-          <w:color w:val="3333FF"/>
-        </w:rPr>
-        <w:t>Vivado</w:t>
-      </w:r>
-      <w:proofErr w:type="spellEnd"/>
-      <w:r>
-        <w:rPr>
-          <w:color w:val="3333FF"/>
-        </w:rPr>
-        <w:t xml:space="preserve">! Nie zawiera on sygnałów, tylko interfejsy. Interfejs oznacza tutaj grupę sygnałów. Schemat blokowy pokazuje moduły </w:t>
-      </w:r>
-      <w:proofErr w:type="gramStart"/>
-      <w:r>
-        <w:rPr>
-          <w:color w:val="3333FF"/>
-        </w:rPr>
-        <w:t>składowe,</w:t>
-      </w:r>
-      <w:proofErr w:type="gramEnd"/>
-      <w:r>
-        <w:rPr>
-          <w:color w:val="3333FF"/>
-        </w:rPr>
-        <w:t xml:space="preserve"> oraz łączące je interfejsy.</w:t>
+        <w:t>Uwaga: Schemat blokowy to nie jest schemat z Vivado! Nie zawiera on sygnałów, tylko interfejsy. Interfejs oznacza tutaj grupę sygnałów. Schemat blokowy pokazuje moduły składowe, oraz łączące je interfejsy.</w:t>
       </w:r>
     </w:p>
     <w:p>
@@ -1499,16 +2180,7 @@
           <w:szCs w:val="20"/>
         </w:rPr>
         <w:lastRenderedPageBreak/>
-        <w:t>Przykładowy sc</w:t>
-      </w:r>
-      <w:r>
-        <w:rPr>
-          <w:i/>
-          <w:iCs/>
-          <w:sz w:val="20"/>
-          <w:szCs w:val="20"/>
-        </w:rPr>
-        <w:t>hemat blokowy modułu głównego</w:t>
+        <w:t>Przykładowy schemat blokowy modułu głównego</w:t>
       </w:r>
     </w:p>
     <w:p>
@@ -1600,47 +2272,7 @@
           <w:sz w:val="20"/>
           <w:szCs w:val="20"/>
         </w:rPr>
-        <w:t xml:space="preserve">w interfejsach nie uwzględniamy sygnałów globalnych (np. </w:t>
-      </w:r>
-      <w:proofErr w:type="spellStart"/>
-      <w:r>
-        <w:rPr>
-          <w:i/>
-          <w:iCs/>
-          <w:sz w:val="20"/>
-          <w:szCs w:val="20"/>
-        </w:rPr>
-        <w:t>clk</w:t>
-      </w:r>
-      <w:proofErr w:type="spellEnd"/>
-      <w:r>
-        <w:rPr>
-          <w:i/>
-          <w:iCs/>
-          <w:sz w:val="20"/>
-          <w:szCs w:val="20"/>
-        </w:rPr>
-        <w:t xml:space="preserve"> i </w:t>
-      </w:r>
-      <w:proofErr w:type="spellStart"/>
-      <w:r>
-        <w:rPr>
-          <w:i/>
-          <w:iCs/>
-          <w:sz w:val="20"/>
-          <w:szCs w:val="20"/>
-        </w:rPr>
-        <w:t>rst</w:t>
-      </w:r>
-      <w:proofErr w:type="spellEnd"/>
-      <w:r>
-        <w:rPr>
-          <w:i/>
-          <w:iCs/>
-          <w:sz w:val="20"/>
-          <w:szCs w:val="20"/>
-        </w:rPr>
-        <w:t>).</w:t>
+        <w:t>w interfejsach nie uwzględniamy sygnałów globalnych (np. clk i rst).</w:t>
       </w:r>
     </w:p>
     <w:p>
@@ -1664,28 +2296,10 @@
         </w:rPr>
       </w:pPr>
       <w:bookmarkStart w:id="8" w:name="__RefHeading___Toc391_832888478"/>
-      <w:proofErr w:type="spellStart"/>
-      <w:r>
-        <w:t>mou</w:t>
-      </w:r>
-      <w:proofErr w:type="spellEnd"/>
-      <w:r>
-        <w:t xml:space="preserve"> – </w:t>
-      </w:r>
-      <w:proofErr w:type="spellStart"/>
-      <w:r>
-        <w:t>mouse_ctl</w:t>
-      </w:r>
-      <w:proofErr w:type="spellEnd"/>
-      <w:r>
-        <w:t xml:space="preserve">, </w:t>
-      </w:r>
-      <w:proofErr w:type="spellStart"/>
-      <w:r>
-        <w:t>input</w:t>
+      <w:r>
+        <w:t>mou – mouse_ctl, input</w:t>
       </w:r>
       <w:bookmarkEnd w:id="8"/>
-      <w:proofErr w:type="spellEnd"/>
     </w:p>
     <w:tbl>
       <w:tblPr>
@@ -1702,12 +2316,6 @@
         <w:gridCol w:w="7650"/>
       </w:tblGrid>
       <w:tr>
-        <w:tblPrEx>
-          <w:tblCellMar>
-            <w:top w:w="0" w:type="dxa"/>
-            <w:bottom w:w="0" w:type="dxa"/>
-          </w:tblCellMar>
-        </w:tblPrEx>
         <w:tc>
           <w:tcPr>
             <w:tcW w:w="1988" w:type="dxa"/>
@@ -1777,12 +2385,6 @@
         </w:tc>
       </w:tr>
       <w:tr>
-        <w:tblPrEx>
-          <w:tblCellMar>
-            <w:top w:w="0" w:type="dxa"/>
-            <w:bottom w:w="0" w:type="dxa"/>
-          </w:tblCellMar>
-        </w:tblPrEx>
         <w:tc>
           <w:tcPr>
             <w:tcW w:w="1988" w:type="dxa"/>
@@ -1802,11 +2404,9 @@
               <w:pStyle w:val="TableContents"/>
               <w:jc w:val="center"/>
             </w:pPr>
-            <w:proofErr w:type="spellStart"/>
             <w:r>
               <w:t>mou_si</w:t>
             </w:r>
-            <w:proofErr w:type="spellEnd"/>
           </w:p>
         </w:tc>
         <w:tc>
@@ -1835,12 +2435,6 @@
         </w:tc>
       </w:tr>
       <w:tr>
-        <w:tblPrEx>
-          <w:tblCellMar>
-            <w:top w:w="0" w:type="dxa"/>
-            <w:bottom w:w="0" w:type="dxa"/>
-          </w:tblCellMar>
-        </w:tblPrEx>
         <w:tc>
           <w:tcPr>
             <w:tcW w:w="1988" w:type="dxa"/>
@@ -1893,31 +2487,10 @@
         </w:rPr>
       </w:pPr>
       <w:bookmarkStart w:id="9" w:name="__RefHeading___Toc393_832888478"/>
-      <w:proofErr w:type="spellStart"/>
-      <w:r>
-        <w:t>vga</w:t>
-      </w:r>
-      <w:proofErr w:type="spellEnd"/>
-      <w:r>
-        <w:t xml:space="preserve"> –</w:t>
-      </w:r>
-      <w:r>
-        <w:t xml:space="preserve"> </w:t>
-      </w:r>
-      <w:proofErr w:type="spellStart"/>
-      <w:r>
-        <w:t>vga_ctl</w:t>
-      </w:r>
-      <w:proofErr w:type="spellEnd"/>
-      <w:r>
-        <w:t xml:space="preserve">, </w:t>
-      </w:r>
-      <w:proofErr w:type="spellStart"/>
-      <w:r>
-        <w:t>output</w:t>
+      <w:r>
+        <w:t>vga – vga_ctl, output</w:t>
       </w:r>
       <w:bookmarkEnd w:id="9"/>
-      <w:proofErr w:type="spellEnd"/>
     </w:p>
     <w:tbl>
       <w:tblPr>
@@ -1934,12 +2507,6 @@
         <w:gridCol w:w="7650"/>
       </w:tblGrid>
       <w:tr>
-        <w:tblPrEx>
-          <w:tblCellMar>
-            <w:top w:w="0" w:type="dxa"/>
-            <w:bottom w:w="0" w:type="dxa"/>
-          </w:tblCellMar>
-        </w:tblPrEx>
         <w:tc>
           <w:tcPr>
             <w:tcW w:w="1988" w:type="dxa"/>
@@ -2009,12 +2576,6 @@
         </w:tc>
       </w:tr>
       <w:tr>
-        <w:tblPrEx>
-          <w:tblCellMar>
-            <w:top w:w="0" w:type="dxa"/>
-            <w:bottom w:w="0" w:type="dxa"/>
-          </w:tblCellMar>
-        </w:tblPrEx>
         <w:tc>
           <w:tcPr>
             <w:tcW w:w="1988" w:type="dxa"/>
@@ -2034,11 +2595,9 @@
               <w:pStyle w:val="TableContents"/>
               <w:jc w:val="center"/>
             </w:pPr>
-            <w:proofErr w:type="spellStart"/>
             <w:r>
               <w:t>vga_vs</w:t>
             </w:r>
-            <w:proofErr w:type="spellEnd"/>
           </w:p>
         </w:tc>
         <w:tc>
@@ -2067,12 +2626,6 @@
         </w:tc>
       </w:tr>
       <w:tr>
-        <w:tblPrEx>
-          <w:tblCellMar>
-            <w:top w:w="0" w:type="dxa"/>
-            <w:bottom w:w="0" w:type="dxa"/>
-          </w:tblCellMar>
-        </w:tblPrEx>
         <w:tc>
           <w:tcPr>
             <w:tcW w:w="1988" w:type="dxa"/>
@@ -2138,25 +2691,9 @@
       </w:pPr>
       <w:bookmarkStart w:id="11" w:name="__RefHeading___Toc395_832888478"/>
       <w:r>
-        <w:t>m2c –</w:t>
-      </w:r>
-      <w:r>
-        <w:t xml:space="preserve"> </w:t>
-      </w:r>
-      <w:proofErr w:type="spellStart"/>
-      <w:r>
-        <w:t>mouse_ctl</w:t>
-      </w:r>
-      <w:proofErr w:type="spellEnd"/>
-      <w:r>
-        <w:t xml:space="preserve"> to </w:t>
-      </w:r>
-      <w:proofErr w:type="spellStart"/>
-      <w:r>
-        <w:t>core</w:t>
+        <w:t>m2c – mouse_ctl to core</w:t>
       </w:r>
       <w:bookmarkEnd w:id="11"/>
-      <w:proofErr w:type="spellEnd"/>
     </w:p>
     <w:tbl>
       <w:tblPr>
@@ -2173,12 +2710,6 @@
         <w:gridCol w:w="7138"/>
       </w:tblGrid>
       <w:tr>
-        <w:tblPrEx>
-          <w:tblCellMar>
-            <w:top w:w="0" w:type="dxa"/>
-            <w:bottom w:w="0" w:type="dxa"/>
-          </w:tblCellMar>
-        </w:tblPrEx>
         <w:tc>
           <w:tcPr>
             <w:tcW w:w="2500" w:type="dxa"/>
@@ -2248,12 +2779,6 @@
         </w:tc>
       </w:tr>
       <w:tr>
-        <w:tblPrEx>
-          <w:tblCellMar>
-            <w:top w:w="0" w:type="dxa"/>
-            <w:bottom w:w="0" w:type="dxa"/>
-          </w:tblCellMar>
-        </w:tblPrEx>
         <w:tc>
           <w:tcPr>
             <w:tcW w:w="2500" w:type="dxa"/>
@@ -2274,15 +2799,7 @@
               <w:jc w:val="center"/>
             </w:pPr>
             <w:r>
-              <w:t>m2c_</w:t>
-            </w:r>
-            <w:proofErr w:type="gramStart"/>
-            <w:r>
-              <w:t>x[</w:t>
-            </w:r>
-            <w:proofErr w:type="gramEnd"/>
-            <w:r>
-              <w:t>9:0]</w:t>
+              <w:t>m2c_x[9:0]</w:t>
             </w:r>
           </w:p>
         </w:tc>
@@ -2312,12 +2829,6 @@
         </w:tc>
       </w:tr>
       <w:tr>
-        <w:tblPrEx>
-          <w:tblCellMar>
-            <w:top w:w="0" w:type="dxa"/>
-            <w:bottom w:w="0" w:type="dxa"/>
-          </w:tblCellMar>
-        </w:tblPrEx>
         <w:tc>
           <w:tcPr>
             <w:tcW w:w="2500" w:type="dxa"/>
@@ -2338,15 +2849,7 @@
               <w:jc w:val="center"/>
             </w:pPr>
             <w:r>
-              <w:t>m2c_</w:t>
-            </w:r>
-            <w:proofErr w:type="gramStart"/>
-            <w:r>
-              <w:t>y[</w:t>
-            </w:r>
-            <w:proofErr w:type="gramEnd"/>
-            <w:r>
-              <w:t>9:0]</w:t>
+              <w:t>m2c_y[9:0]</w:t>
             </w:r>
           </w:p>
         </w:tc>
@@ -2376,12 +2879,6 @@
         </w:tc>
       </w:tr>
       <w:tr>
-        <w:tblPrEx>
-          <w:tblCellMar>
-            <w:top w:w="0" w:type="dxa"/>
-            <w:bottom w:w="0" w:type="dxa"/>
-          </w:tblCellMar>
-        </w:tblPrEx>
         <w:tc>
           <w:tcPr>
             <w:tcW w:w="2500" w:type="dxa"/>
@@ -2497,57 +2994,28 @@
           <w:sz w:val="20"/>
           <w:szCs w:val="20"/>
         </w:rPr>
-        <w:t xml:space="preserve">Informacja na temat źródła sygnału </w:t>
-      </w:r>
-      <w:r>
-        <w:rPr>
+        <w:t>Informacja na temat źródła sygnału zegarowego, używanych częstotliwości zegara w całym układzie.</w:t>
+      </w:r>
+    </w:p>
+    <w:p>
+      <w:pPr>
+        <w:pStyle w:val="Textbody"/>
+        <w:rPr>
+          <w:rFonts w:hint="eastAsia"/>
           <w:i/>
           <w:iCs/>
           <w:sz w:val="20"/>
           <w:szCs w:val="20"/>
         </w:rPr>
-        <w:t>zegarowego, używanych częstotliwości zegara w całym układzie.</w:t>
-      </w:r>
-    </w:p>
-    <w:p>
-      <w:pPr>
-        <w:pStyle w:val="Textbody"/>
-        <w:rPr>
-          <w:rFonts w:hint="eastAsia"/>
+      </w:pPr>
+      <w:r>
+        <w:rPr>
           <w:i/>
           <w:iCs/>
           <w:sz w:val="20"/>
           <w:szCs w:val="20"/>
         </w:rPr>
-      </w:pPr>
-      <w:r>
-        <w:rPr>
-          <w:i/>
-          <w:iCs/>
-          <w:sz w:val="20"/>
-          <w:szCs w:val="20"/>
-        </w:rPr>
-        <w:t xml:space="preserve">Moduł generatora zegara umieszczamy w module głównym projektu. W pozostałych modułach używamy </w:t>
-      </w:r>
-      <w:proofErr w:type="gramStart"/>
-      <w:r>
-        <w:rPr>
-          <w:i/>
-          <w:iCs/>
-          <w:sz w:val="20"/>
-          <w:szCs w:val="20"/>
-        </w:rPr>
-        <w:t>tylko i wyłącznie</w:t>
-      </w:r>
-      <w:proofErr w:type="gramEnd"/>
-      <w:r>
-        <w:rPr>
-          <w:i/>
-          <w:iCs/>
-          <w:sz w:val="20"/>
-          <w:szCs w:val="20"/>
-        </w:rPr>
-        <w:t xml:space="preserve"> sygnały zegara wygenerowane przez ten moduł.</w:t>
+        <w:t>Moduł generatora zegara umieszczamy w module głównym projektu. W pozostałych modułach używamy tylko i wyłącznie sygnały zegara wygenerowane przez ten moduł.</w:t>
       </w:r>
     </w:p>
     <w:p>
@@ -2593,7 +3061,7 @@
                     <pic:cNvPicPr/>
                   </pic:nvPicPr>
                   <pic:blipFill>
-                    <a:blip r:embed="rId32">
+                    <a:blip r:embed="rId8">
                       <a:lum/>
                       <a:alphaModFix/>
                     </a:blip>
@@ -2625,39 +3093,7 @@
           <w:sz w:val="20"/>
           <w:szCs w:val="20"/>
         </w:rPr>
-        <w:t xml:space="preserve">Uwaga: jeżeli używamy </w:t>
-      </w:r>
-      <w:r>
-        <w:rPr>
-          <w:i/>
-          <w:iCs/>
-          <w:color w:val="FF0000"/>
-          <w:sz w:val="20"/>
-          <w:szCs w:val="20"/>
-        </w:rPr>
-        <w:t xml:space="preserve">różnych częstotliwości zegara w układzie, to należy je tak dobrać, aby były wielokrotnościami siebie (umożliwia to wygenerowanie tych sygnałów z jednego IP </w:t>
-      </w:r>
-      <w:proofErr w:type="spellStart"/>
-      <w:r>
-        <w:rPr>
-          <w:i/>
-          <w:iCs/>
-          <w:color w:val="FF0000"/>
-          <w:sz w:val="20"/>
-          <w:szCs w:val="20"/>
-        </w:rPr>
-        <w:t>core</w:t>
-      </w:r>
-      <w:proofErr w:type="spellEnd"/>
-      <w:r>
-        <w:rPr>
-          <w:i/>
-          <w:iCs/>
-          <w:color w:val="FF0000"/>
-          <w:sz w:val="20"/>
-          <w:szCs w:val="20"/>
-        </w:rPr>
-        <w:t xml:space="preserve"> generatora zegara i zapobiega problemom z synchronizacją).</w:t>
+        <w:t>Uwaga: jeżeli używamy różnych częstotliwości zegara w układzie, to należy je tak dobrać, aby były wielokrotnościami siebie (umożliwia to wygenerowanie tych sygnałów z jednego IP core generatora zegara i zapobiega problemom z synchronizacją).</w:t>
       </w:r>
     </w:p>
     <w:p>
@@ -2692,10 +3128,7 @@
         </w:rPr>
       </w:pPr>
       <w:r>
-        <w:t xml:space="preserve">Link do </w:t>
-      </w:r>
-      <w:r>
-        <w:t>ściągnięcia filmu:</w:t>
+        <w:t>Link do ściągnięcia filmu:</w:t>
       </w:r>
     </w:p>
     <w:p>
@@ -2710,7 +3143,7 @@
       </w:r>
     </w:p>
     <w:sectPr>
-      <w:headerReference w:type="default" r:id="rId33"/>
+      <w:headerReference w:type="default" r:id="rId9"/>
       <w:pgSz w:w="11906" w:h="16838"/>
       <w:pgMar w:top="1134" w:right="1134" w:bottom="1134" w:left="1134" w:header="708" w:footer="708" w:gutter="0"/>
       <w:cols w:space="708"/>
@@ -2799,9 +3232,6 @@
       <w:instrText xml:space="preserve"> DATE \@ "d'.'MM'.'yyyy" </w:instrText>
     </w:r>
     <w:r>
-      <w:rPr>
-        <w:rFonts w:hint="eastAsia"/>
-      </w:rPr>
       <w:fldChar w:fldCharType="separate"/>
     </w:r>
     <w:r>
@@ -2809,7 +3239,7 @@
         <w:rFonts w:hint="eastAsia"/>
         <w:noProof/>
       </w:rPr>
-      <w:t>7.07.2020</w:t>
+      <w:t>2.09.2020</w:t>
     </w:r>
     <w:r>
       <w:fldChar w:fldCharType="end"/>
@@ -2828,9 +3258,6 @@
       <w:instrText xml:space="preserve"> PAGE </w:instrText>
     </w:r>
     <w:r>
-      <w:rPr>
-        <w:rFonts w:hint="eastAsia"/>
-      </w:rPr>
       <w:fldChar w:fldCharType="separate"/>
     </w:r>
     <w:r>
@@ -2849,9 +3276,6 @@
       <w:instrText xml:space="preserve"> NUMPAGES </w:instrText>
     </w:r>
     <w:r>
-      <w:rPr>
-        <w:rFonts w:hint="eastAsia"/>
-      </w:rPr>
       <w:fldChar w:fldCharType="separate"/>
     </w:r>
     <w:r>
@@ -3752,7 +4176,6 @@
     <w:rPr>
       <w:color w:val="000080"/>
       <w:u w:val="single"/>
-      <w:lang/>
     </w:rPr>
   </w:style>
   <w:style w:type="character" w:customStyle="1" w:styleId="IndexLink">
@@ -3762,6 +4185,29 @@
     <w:name w:val="Bullet Symbols"/>
     <w:rPr>
       <w:rFonts w:ascii="OpenSymbol" w:eastAsia="OpenSymbol" w:hAnsi="OpenSymbol" w:cs="OpenSymbol"/>
+    </w:rPr>
+  </w:style>
+  <w:style w:type="character" w:styleId="Hipercze">
+    <w:name w:val="Hyperlink"/>
+    <w:basedOn w:val="Domylnaczcionkaakapitu"/>
+    <w:uiPriority w:val="99"/>
+    <w:unhideWhenUsed/>
+    <w:rsid w:val="008651F6"/>
+    <w:rPr>
+      <w:color w:val="0563C1" w:themeColor="hyperlink"/>
+      <w:u w:val="single"/>
+    </w:rPr>
+  </w:style>
+  <w:style w:type="character" w:styleId="Nierozpoznanawzmianka">
+    <w:name w:val="Unresolved Mention"/>
+    <w:basedOn w:val="Domylnaczcionkaakapitu"/>
+    <w:uiPriority w:val="99"/>
+    <w:semiHidden/>
+    <w:unhideWhenUsed/>
+    <w:rsid w:val="008651F6"/>
+    <w:rPr>
+      <w:color w:val="605E5C"/>
+      <w:shd w:val="clear" w:color="auto" w:fill="E1DFDD"/>
     </w:rPr>
   </w:style>
 </w:styles>

</xml_diff>

<commit_message>
fixed typos in raport
</commit_message>
<xml_diff>
--- a/uec2_project/doc/raport.docx
+++ b/uec2_project/doc/raport.docx
@@ -571,13 +571,8 @@
         <w:t xml:space="preserve">Podczas wykonywania projektu korzystaliśmy z </w:t>
       </w:r>
       <w:r>
-        <w:t xml:space="preserve">repozytorium </w:t>
-      </w:r>
-      <w:proofErr w:type="spellStart"/>
-      <w:r>
-        <w:t>GITa</w:t>
-      </w:r>
-      <w:proofErr w:type="spellEnd"/>
+        <w:t>repozytorium GITa</w:t>
+      </w:r>
       <w:r>
         <w:t xml:space="preserve"> za pośrednictwem github.com</w:t>
       </w:r>
@@ -625,16 +620,16 @@
         </w:rPr>
       </w:pPr>
       <w:r>
-        <w:t xml:space="preserve">Projekt, który stworzyliśmy, to popularna gra ćwicząca pamięć - </w:t>
-      </w:r>
-      <w:r>
-        <w:t>MEMORY</w:t>
-      </w:r>
-      <w:r>
-        <w:t xml:space="preserve">. Polega ona na kolejnym odkrywaniu kart w poszukiwaniu par tego samego koloru. </w:t>
-      </w:r>
-      <w:r>
-        <w:t xml:space="preserve">Gracz ma możliwość wybrania poziom trudności, od którego zależy ile kart będzie na początku rozgrywki. Do </w:t>
+        <w:t xml:space="preserve">Projekt, który stworzyliśmy, to popularna gra ćwicząca pamięć - MEMORY. Polega ona na kolejnym odkrywaniu kart w poszukiwaniu par tego samego koloru. </w:t>
+      </w:r>
+      <w:r>
+        <w:t>Gracz ma możliwość wybrania poziom</w:t>
+      </w:r>
+      <w:r>
+        <w:t>u</w:t>
+      </w:r>
+      <w:r>
+        <w:t xml:space="preserve"> trudności, od którego zależy ile kart będzie na początku rozgrywki. Do </w:t>
       </w:r>
       <w:r>
         <w:t xml:space="preserve">końcowej </w:t>
@@ -704,32 +699,14 @@
           <w:sz w:val="20"/>
           <w:szCs w:val="20"/>
         </w:rPr>
-        <w:t xml:space="preserve">Ewentualnie przykładowe </w:t>
-      </w:r>
-      <w:proofErr w:type="spellStart"/>
+        <w:t>Ewentualnie przykładowe screen-shot</w:t>
+      </w:r>
       <w:r>
         <w:rPr>
           <w:i/>
           <w:iCs/>
-          <w:sz w:val="20"/>
-          <w:szCs w:val="20"/>
-        </w:rPr>
-        <w:t>screen-shot</w:t>
-      </w:r>
-      <w:r>
-        <w:rPr>
-          <w:i/>
-          <w:iCs/>
-        </w:rPr>
-        <w:t>y</w:t>
-      </w:r>
-      <w:proofErr w:type="spellEnd"/>
-      <w:r>
-        <w:rPr>
-          <w:i/>
-          <w:iCs/>
-        </w:rPr>
-        <w:t xml:space="preserve"> </w:t>
+        </w:rPr>
+        <w:t xml:space="preserve">y </w:t>
       </w:r>
       <w:r>
         <w:rPr>
@@ -966,19 +943,11 @@
                 <w:sz w:val="21"/>
               </w:rPr>
             </w:pPr>
-            <w:proofErr w:type="spellStart"/>
-            <w:r>
-              <w:rPr>
-                <w:sz w:val="21"/>
-              </w:rPr>
-              <w:t>Main</w:t>
-            </w:r>
-            <w:proofErr w:type="spellEnd"/>
-            <w:r>
-              <w:rPr>
-                <w:sz w:val="21"/>
-              </w:rPr>
-              <w:t xml:space="preserve"> Menu</w:t>
+            <w:r>
+              <w:rPr>
+                <w:sz w:val="21"/>
+              </w:rPr>
+              <w:t>Main Menu</w:t>
             </w:r>
           </w:p>
         </w:tc>
@@ -1063,19 +1032,11 @@
                 <w:sz w:val="21"/>
               </w:rPr>
             </w:pPr>
-            <w:proofErr w:type="spellStart"/>
-            <w:r>
-              <w:rPr>
-                <w:sz w:val="21"/>
-              </w:rPr>
-              <w:t>Main</w:t>
-            </w:r>
-            <w:proofErr w:type="spellEnd"/>
-            <w:r>
-              <w:rPr>
-                <w:sz w:val="21"/>
-              </w:rPr>
-              <w:t xml:space="preserve"> Menu</w:t>
+            <w:r>
+              <w:rPr>
+                <w:sz w:val="21"/>
+              </w:rPr>
+              <w:t>Main Menu</w:t>
             </w:r>
           </w:p>
         </w:tc>
@@ -1148,19 +1109,11 @@
                 <w:sz w:val="21"/>
               </w:rPr>
             </w:pPr>
-            <w:proofErr w:type="spellStart"/>
-            <w:r>
-              <w:rPr>
-                <w:sz w:val="21"/>
-              </w:rPr>
-              <w:t>Choose</w:t>
-            </w:r>
-            <w:proofErr w:type="spellEnd"/>
-            <w:r>
-              <w:rPr>
-                <w:sz w:val="21"/>
-              </w:rPr>
-              <w:t xml:space="preserve"> Level</w:t>
+            <w:r>
+              <w:rPr>
+                <w:sz w:val="21"/>
+              </w:rPr>
+              <w:t>Choose Level</w:t>
             </w:r>
           </w:p>
         </w:tc>
@@ -1269,19 +1222,11 @@
                 <w:sz w:val="21"/>
               </w:rPr>
             </w:pPr>
-            <w:proofErr w:type="spellStart"/>
-            <w:r>
-              <w:rPr>
-                <w:sz w:val="21"/>
-              </w:rPr>
-              <w:t>Choose</w:t>
-            </w:r>
-            <w:proofErr w:type="spellEnd"/>
-            <w:r>
-              <w:rPr>
-                <w:sz w:val="21"/>
-              </w:rPr>
-              <w:t xml:space="preserve"> Level</w:t>
+            <w:r>
+              <w:rPr>
+                <w:sz w:val="21"/>
+              </w:rPr>
+              <w:t>Choose Level</w:t>
             </w:r>
           </w:p>
         </w:tc>
@@ -1354,28 +1299,12 @@
                 <w:sz w:val="21"/>
               </w:rPr>
             </w:pPr>
-            <w:proofErr w:type="spellStart"/>
-            <w:r>
-              <w:rPr>
-                <w:sz w:val="21"/>
-              </w:rPr>
-              <w:t>Compute</w:t>
-            </w:r>
-            <w:proofErr w:type="spellEnd"/>
-            <w:r>
-              <w:rPr>
-                <w:sz w:val="21"/>
-              </w:rPr>
-              <w:t xml:space="preserve"> </w:t>
-            </w:r>
-            <w:proofErr w:type="spellStart"/>
-            <w:r>
-              <w:rPr>
-                <w:sz w:val="21"/>
-              </w:rPr>
-              <w:t>Colors</w:t>
-            </w:r>
-            <w:proofErr w:type="spellEnd"/>
+            <w:r>
+              <w:rPr>
+                <w:sz w:val="21"/>
+              </w:rPr>
+              <w:t>Compute Colors</w:t>
+            </w:r>
           </w:p>
         </w:tc>
         <w:tc>
@@ -1453,28 +1382,12 @@
                 <w:sz w:val="21"/>
               </w:rPr>
             </w:pPr>
-            <w:proofErr w:type="spellStart"/>
-            <w:r>
-              <w:rPr>
-                <w:sz w:val="21"/>
-              </w:rPr>
-              <w:t>Compute</w:t>
-            </w:r>
-            <w:proofErr w:type="spellEnd"/>
-            <w:r>
-              <w:rPr>
-                <w:sz w:val="21"/>
-              </w:rPr>
-              <w:t xml:space="preserve"> </w:t>
-            </w:r>
-            <w:proofErr w:type="spellStart"/>
-            <w:r>
-              <w:rPr>
-                <w:sz w:val="21"/>
-              </w:rPr>
-              <w:t>Colors</w:t>
-            </w:r>
-            <w:proofErr w:type="spellEnd"/>
+            <w:r>
+              <w:rPr>
+                <w:sz w:val="21"/>
+              </w:rPr>
+              <w:t>Compute Colors</w:t>
+            </w:r>
           </w:p>
         </w:tc>
         <w:tc>
@@ -1759,16 +1672,8 @@
               <w:rPr>
                 <w:sz w:val="21"/>
               </w:rPr>
-              <w:t xml:space="preserve">Przejście do pierwszego </w:t>
-            </w:r>
-            <w:proofErr w:type="spellStart"/>
-            <w:r>
-              <w:rPr>
-                <w:sz w:val="21"/>
-              </w:rPr>
-              <w:t>timer’a</w:t>
-            </w:r>
-            <w:proofErr w:type="spellEnd"/>
+              <w:t>Przejście do pierwszego timer’a</w:t>
+            </w:r>
           </w:p>
         </w:tc>
       </w:tr>
@@ -1815,19 +1720,11 @@
                 <w:sz w:val="21"/>
               </w:rPr>
             </w:pPr>
-            <w:proofErr w:type="spellStart"/>
-            <w:r>
-              <w:rPr>
-                <w:sz w:val="21"/>
-              </w:rPr>
-              <w:t>Timer</w:t>
-            </w:r>
-            <w:proofErr w:type="spellEnd"/>
-            <w:r>
-              <w:rPr>
-                <w:sz w:val="21"/>
-              </w:rPr>
-              <w:t xml:space="preserve"> 1</w:t>
+            <w:r>
+              <w:rPr>
+                <w:sz w:val="21"/>
+              </w:rPr>
+              <w:t>Timer 1</w:t>
             </w:r>
           </w:p>
         </w:tc>
@@ -1852,21 +1749,7 @@
               <w:rPr>
                 <w:sz w:val="21"/>
               </w:rPr>
-              <w:t xml:space="preserve">Licznik </w:t>
-            </w:r>
-            <w:proofErr w:type="spellStart"/>
-            <w:r>
-              <w:rPr>
-                <w:sz w:val="21"/>
-              </w:rPr>
-              <w:t>timera</w:t>
-            </w:r>
-            <w:proofErr w:type="spellEnd"/>
-            <w:r>
-              <w:rPr>
-                <w:sz w:val="21"/>
-              </w:rPr>
-              <w:t xml:space="preserve"> jest inkrementowany</w:t>
+              <w:t>Licznik timera jest inkrementowany</w:t>
             </w:r>
           </w:p>
         </w:tc>
@@ -1893,21 +1776,7 @@
               <w:rPr>
                 <w:sz w:val="21"/>
               </w:rPr>
-              <w:t xml:space="preserve">Licznik </w:t>
-            </w:r>
-            <w:proofErr w:type="spellStart"/>
-            <w:r>
-              <w:rPr>
-                <w:sz w:val="21"/>
-              </w:rPr>
-              <w:t>timera</w:t>
-            </w:r>
-            <w:proofErr w:type="spellEnd"/>
-            <w:r>
-              <w:rPr>
-                <w:sz w:val="21"/>
-              </w:rPr>
-              <w:t xml:space="preserve"> wynosi </w:t>
+              <w:t xml:space="preserve">Licznik timera wynosi </w:t>
             </w:r>
             <w:r>
               <w:rPr>
@@ -1940,19 +1809,11 @@
                 <w:sz w:val="21"/>
               </w:rPr>
             </w:pPr>
-            <w:proofErr w:type="spellStart"/>
-            <w:r>
-              <w:rPr>
-                <w:sz w:val="21"/>
-              </w:rPr>
-              <w:t>Timer</w:t>
-            </w:r>
-            <w:proofErr w:type="spellEnd"/>
-            <w:r>
-              <w:rPr>
-                <w:sz w:val="21"/>
-              </w:rPr>
-              <w:t xml:space="preserve"> 1</w:t>
+            <w:r>
+              <w:rPr>
+                <w:sz w:val="21"/>
+              </w:rPr>
+              <w:t>Timer 1</w:t>
             </w:r>
           </w:p>
         </w:tc>
@@ -2037,33 +1898,11 @@
                 <w:sz w:val="21"/>
               </w:rPr>
             </w:pPr>
-            <w:proofErr w:type="spellStart"/>
-            <w:r>
-              <w:rPr>
-                <w:sz w:val="21"/>
-              </w:rPr>
-              <w:t>Wait</w:t>
-            </w:r>
-            <w:proofErr w:type="spellEnd"/>
-            <w:r>
-              <w:rPr>
-                <w:sz w:val="21"/>
-              </w:rPr>
-              <w:t xml:space="preserve"> For </w:t>
-            </w:r>
-            <w:proofErr w:type="spellStart"/>
-            <w:r>
-              <w:rPr>
-                <w:sz w:val="21"/>
-              </w:rPr>
-              <w:t>Click</w:t>
-            </w:r>
-            <w:proofErr w:type="spellEnd"/>
-            <w:r>
-              <w:rPr>
-                <w:sz w:val="21"/>
-              </w:rPr>
-              <w:t xml:space="preserve"> 1</w:t>
+            <w:r>
+              <w:rPr>
+                <w:sz w:val="21"/>
+              </w:rPr>
+              <w:t>Wait For Click 1</w:t>
             </w:r>
           </w:p>
         </w:tc>
@@ -2142,19 +1981,11 @@
                 <w:sz w:val="21"/>
               </w:rPr>
             </w:pPr>
-            <w:proofErr w:type="spellStart"/>
-            <w:r>
-              <w:rPr>
-                <w:sz w:val="21"/>
-              </w:rPr>
-              <w:t>Discover</w:t>
-            </w:r>
-            <w:proofErr w:type="spellEnd"/>
-            <w:r>
-              <w:rPr>
-                <w:sz w:val="21"/>
-              </w:rPr>
-              <w:t xml:space="preserve"> First Card</w:t>
+            <w:r>
+              <w:rPr>
+                <w:sz w:val="21"/>
+              </w:rPr>
+              <w:t>Discover First Card</w:t>
             </w:r>
           </w:p>
         </w:tc>
@@ -2218,21 +2049,7 @@
         <w:rPr>
           <w:color w:val="CC0000"/>
         </w:rPr>
-        <w:t xml:space="preserve">Uwaga: dobrze zrobiony projekt zawiera tylko moduły strukturalne (zbudowane z innych modułów) i funkcjonalne (zawierające bloki proceduralne </w:t>
-      </w:r>
-      <w:proofErr w:type="spellStart"/>
-      <w:r>
-        <w:rPr>
-          <w:color w:val="CC0000"/>
-        </w:rPr>
-        <w:t>always</w:t>
-      </w:r>
-      <w:proofErr w:type="spellEnd"/>
-      <w:r>
-        <w:rPr>
-          <w:color w:val="CC0000"/>
-        </w:rPr>
-        <w:t xml:space="preserve"> @). Staramy się nie generować bloków mieszających te dwa typy, o ile to możliwe.</w:t>
+        <w:t>Uwaga: dobrze zrobiony projekt zawiera tylko moduły strukturalne (zbudowane z innych modułów) i funkcjonalne (zawierające bloki proceduralne always @). Staramy się nie generować bloków mieszających te dwa typy, o ile to możliwe.</w:t>
       </w:r>
     </w:p>
     <w:p>
@@ -2314,21 +2131,7 @@
         <w:rPr>
           <w:color w:val="3333FF"/>
         </w:rPr>
-        <w:t xml:space="preserve">Uwaga: Schemat blokowy to nie jest schemat z </w:t>
-      </w:r>
-      <w:proofErr w:type="spellStart"/>
-      <w:r>
-        <w:rPr>
-          <w:color w:val="3333FF"/>
-        </w:rPr>
-        <w:t>Vivado</w:t>
-      </w:r>
-      <w:proofErr w:type="spellEnd"/>
-      <w:r>
-        <w:rPr>
-          <w:color w:val="3333FF"/>
-        </w:rPr>
-        <w:t>! Nie zawiera on sygnałów, tylko interfejsy. Interfejs oznacza tutaj grupę sygnałów. Schemat blokowy pokazuje moduły składowe, oraz łączące je interfejsy.</w:t>
+        <w:t>Uwaga: Schemat blokowy to nie jest schemat z Vivado! Nie zawiera on sygnałów, tylko interfejsy. Interfejs oznacza tutaj grupę sygnałów. Schemat blokowy pokazuje moduły składowe, oraz łączące je interfejsy.</w:t>
       </w:r>
     </w:p>
     <w:p>
@@ -2455,47 +2258,7 @@
           <w:sz w:val="20"/>
           <w:szCs w:val="20"/>
         </w:rPr>
-        <w:t xml:space="preserve">w interfejsach nie uwzględniamy sygnałów globalnych (np. </w:t>
-      </w:r>
-      <w:proofErr w:type="spellStart"/>
-      <w:r>
-        <w:rPr>
-          <w:i/>
-          <w:iCs/>
-          <w:sz w:val="20"/>
-          <w:szCs w:val="20"/>
-        </w:rPr>
-        <w:t>clk</w:t>
-      </w:r>
-      <w:proofErr w:type="spellEnd"/>
-      <w:r>
-        <w:rPr>
-          <w:i/>
-          <w:iCs/>
-          <w:sz w:val="20"/>
-          <w:szCs w:val="20"/>
-        </w:rPr>
-        <w:t xml:space="preserve"> i </w:t>
-      </w:r>
-      <w:proofErr w:type="spellStart"/>
-      <w:r>
-        <w:rPr>
-          <w:i/>
-          <w:iCs/>
-          <w:sz w:val="20"/>
-          <w:szCs w:val="20"/>
-        </w:rPr>
-        <w:t>rst</w:t>
-      </w:r>
-      <w:proofErr w:type="spellEnd"/>
-      <w:r>
-        <w:rPr>
-          <w:i/>
-          <w:iCs/>
-          <w:sz w:val="20"/>
-          <w:szCs w:val="20"/>
-        </w:rPr>
-        <w:t>).</w:t>
+        <w:t>w interfejsach nie uwzględniamy sygnałów globalnych (np. clk i rst).</w:t>
       </w:r>
     </w:p>
     <w:p>
@@ -2519,28 +2282,10 @@
         </w:rPr>
       </w:pPr>
       <w:bookmarkStart w:id="8" w:name="__RefHeading___Toc391_832888478"/>
-      <w:proofErr w:type="spellStart"/>
-      <w:r>
-        <w:t>mou</w:t>
-      </w:r>
-      <w:proofErr w:type="spellEnd"/>
-      <w:r>
-        <w:t xml:space="preserve"> – </w:t>
-      </w:r>
-      <w:proofErr w:type="spellStart"/>
-      <w:r>
-        <w:t>mouse_ctl</w:t>
-      </w:r>
-      <w:proofErr w:type="spellEnd"/>
-      <w:r>
-        <w:t xml:space="preserve">, </w:t>
-      </w:r>
-      <w:proofErr w:type="spellStart"/>
-      <w:r>
-        <w:t>input</w:t>
+      <w:r>
+        <w:t>mou – mouse_ctl, input</w:t>
       </w:r>
       <w:bookmarkEnd w:id="8"/>
-      <w:proofErr w:type="spellEnd"/>
     </w:p>
     <w:tbl>
       <w:tblPr>
@@ -2645,11 +2390,9 @@
               <w:pStyle w:val="TableContents"/>
               <w:jc w:val="center"/>
             </w:pPr>
-            <w:proofErr w:type="spellStart"/>
             <w:r>
               <w:t>mou_si</w:t>
             </w:r>
-            <w:proofErr w:type="spellEnd"/>
           </w:p>
         </w:tc>
         <w:tc>
@@ -2730,28 +2473,10 @@
         </w:rPr>
       </w:pPr>
       <w:bookmarkStart w:id="9" w:name="__RefHeading___Toc393_832888478"/>
-      <w:proofErr w:type="spellStart"/>
-      <w:r>
-        <w:t>vga</w:t>
-      </w:r>
-      <w:proofErr w:type="spellEnd"/>
-      <w:r>
-        <w:t xml:space="preserve"> – </w:t>
-      </w:r>
-      <w:proofErr w:type="spellStart"/>
-      <w:r>
-        <w:t>vga_ctl</w:t>
-      </w:r>
-      <w:proofErr w:type="spellEnd"/>
-      <w:r>
-        <w:t xml:space="preserve">, </w:t>
-      </w:r>
-      <w:proofErr w:type="spellStart"/>
-      <w:r>
-        <w:t>output</w:t>
+      <w:r>
+        <w:t>vga – vga_ctl, output</w:t>
       </w:r>
       <w:bookmarkEnd w:id="9"/>
-      <w:proofErr w:type="spellEnd"/>
     </w:p>
     <w:tbl>
       <w:tblPr>
@@ -2856,11 +2581,9 @@
               <w:pStyle w:val="TableContents"/>
               <w:jc w:val="center"/>
             </w:pPr>
-            <w:proofErr w:type="spellStart"/>
             <w:r>
               <w:t>vga_vs</w:t>
             </w:r>
-            <w:proofErr w:type="spellEnd"/>
           </w:p>
         </w:tc>
         <w:tc>
@@ -2954,22 +2677,9 @@
       </w:pPr>
       <w:bookmarkStart w:id="11" w:name="__RefHeading___Toc395_832888478"/>
       <w:r>
-        <w:t xml:space="preserve">m2c – </w:t>
-      </w:r>
-      <w:proofErr w:type="spellStart"/>
-      <w:r>
-        <w:t>mouse_ctl</w:t>
-      </w:r>
-      <w:proofErr w:type="spellEnd"/>
-      <w:r>
-        <w:t xml:space="preserve"> to </w:t>
-      </w:r>
-      <w:proofErr w:type="spellStart"/>
-      <w:r>
-        <w:t>core</w:t>
+        <w:t>m2c – mouse_ctl to core</w:t>
       </w:r>
       <w:bookmarkEnd w:id="11"/>
-      <w:proofErr w:type="spellEnd"/>
     </w:p>
     <w:tbl>
       <w:tblPr>
@@ -3369,29 +3079,7 @@
           <w:sz w:val="20"/>
           <w:szCs w:val="20"/>
         </w:rPr>
-        <w:t xml:space="preserve">Uwaga: jeżeli używamy różnych częstotliwości zegara w układzie, to należy je tak dobrać, aby były wielokrotnościami siebie (umożliwia to wygenerowanie tych sygnałów z jednego IP </w:t>
-      </w:r>
-      <w:proofErr w:type="spellStart"/>
-      <w:r>
-        <w:rPr>
-          <w:i/>
-          <w:iCs/>
-          <w:color w:val="FF0000"/>
-          <w:sz w:val="20"/>
-          <w:szCs w:val="20"/>
-        </w:rPr>
-        <w:t>core</w:t>
-      </w:r>
-      <w:proofErr w:type="spellEnd"/>
-      <w:r>
-        <w:rPr>
-          <w:i/>
-          <w:iCs/>
-          <w:color w:val="FF0000"/>
-          <w:sz w:val="20"/>
-          <w:szCs w:val="20"/>
-        </w:rPr>
-        <w:t xml:space="preserve"> generatora zegara i zapobiega problemom z synchronizacją).</w:t>
+        <w:t>Uwaga: jeżeli używamy różnych częstotliwości zegara w układzie, to należy je tak dobrać, aby były wielokrotnościami siebie (umożliwia to wygenerowanie tych sygnałów z jednego IP core generatora zegara i zapobiega problemom z synchronizacją).</w:t>
       </w:r>
     </w:p>
     <w:p>

</xml_diff>

<commit_message>
added signals description in final report
</commit_message>
<xml_diff>
--- a/uec2_project/doc/raport.docx
+++ b/uec2_project/doc/raport.docx
@@ -180,7 +180,6 @@
         </w:r>
         <w:r>
           <w:rPr>
-            <w:rFonts w:hint="eastAsia"/>
             <w:noProof/>
           </w:rPr>
           <w:fldChar w:fldCharType="separate"/>
@@ -267,7 +266,6 @@
         </w:r>
         <w:r>
           <w:rPr>
-            <w:rFonts w:hint="eastAsia"/>
             <w:noProof/>
           </w:rPr>
           <w:fldChar w:fldCharType="separate"/>
@@ -354,7 +352,6 @@
         </w:r>
         <w:r>
           <w:rPr>
-            <w:rFonts w:hint="eastAsia"/>
             <w:noProof/>
           </w:rPr>
           <w:fldChar w:fldCharType="separate"/>
@@ -441,7 +438,6 @@
         </w:r>
         <w:r>
           <w:rPr>
-            <w:rFonts w:hint="eastAsia"/>
             <w:noProof/>
           </w:rPr>
           <w:fldChar w:fldCharType="separate"/>
@@ -528,7 +524,6 @@
         </w:r>
         <w:r>
           <w:rPr>
-            <w:rFonts w:hint="eastAsia"/>
             <w:noProof/>
           </w:rPr>
           <w:fldChar w:fldCharType="separate"/>
@@ -615,7 +610,6 @@
         </w:r>
         <w:r>
           <w:rPr>
-            <w:rFonts w:hint="eastAsia"/>
             <w:noProof/>
           </w:rPr>
           <w:fldChar w:fldCharType="separate"/>
@@ -702,7 +696,6 @@
         </w:r>
         <w:r>
           <w:rPr>
-            <w:rFonts w:hint="eastAsia"/>
             <w:noProof/>
           </w:rPr>
           <w:fldChar w:fldCharType="separate"/>
@@ -789,7 +782,6 @@
         </w:r>
         <w:r>
           <w:rPr>
-            <w:rFonts w:hint="eastAsia"/>
             <w:noProof/>
           </w:rPr>
           <w:fldChar w:fldCharType="separate"/>
@@ -876,7 +868,6 @@
         </w:r>
         <w:r>
           <w:rPr>
-            <w:rFonts w:hint="eastAsia"/>
             <w:noProof/>
           </w:rPr>
           <w:fldChar w:fldCharType="separate"/>
@@ -963,7 +954,6 @@
         </w:r>
         <w:r>
           <w:rPr>
-            <w:rFonts w:hint="eastAsia"/>
             <w:noProof/>
           </w:rPr>
           <w:fldChar w:fldCharType="separate"/>
@@ -1050,7 +1040,6 @@
         </w:r>
         <w:r>
           <w:rPr>
-            <w:rFonts w:hint="eastAsia"/>
             <w:noProof/>
           </w:rPr>
           <w:fldChar w:fldCharType="separate"/>
@@ -1137,7 +1126,6 @@
         </w:r>
         <w:r>
           <w:rPr>
-            <w:rFonts w:hint="eastAsia"/>
             <w:noProof/>
           </w:rPr>
           <w:fldChar w:fldCharType="separate"/>
@@ -1224,7 +1212,6 @@
         </w:r>
         <w:r>
           <w:rPr>
-            <w:rFonts w:hint="eastAsia"/>
             <w:noProof/>
           </w:rPr>
           <w:fldChar w:fldCharType="separate"/>
@@ -1311,7 +1298,6 @@
         </w:r>
         <w:r>
           <w:rPr>
-            <w:rFonts w:hint="eastAsia"/>
             <w:noProof/>
           </w:rPr>
           <w:fldChar w:fldCharType="separate"/>
@@ -1398,7 +1384,6 @@
         </w:r>
         <w:r>
           <w:rPr>
-            <w:rFonts w:hint="eastAsia"/>
             <w:noProof/>
           </w:rPr>
           <w:fldChar w:fldCharType="separate"/>
@@ -1485,7 +1470,6 @@
         </w:r>
         <w:r>
           <w:rPr>
-            <w:rFonts w:hint="eastAsia"/>
             <w:noProof/>
           </w:rPr>
           <w:fldChar w:fldCharType="separate"/>
@@ -1573,7 +1557,6 @@
         </w:r>
         <w:r>
           <w:rPr>
-            <w:rFonts w:hint="eastAsia"/>
             <w:noProof/>
           </w:rPr>
           <w:fldChar w:fldCharType="separate"/>
@@ -1660,7 +1643,6 @@
         </w:r>
         <w:r>
           <w:rPr>
-            <w:rFonts w:hint="eastAsia"/>
             <w:noProof/>
           </w:rPr>
           <w:fldChar w:fldCharType="separate"/>
@@ -1747,7 +1729,6 @@
         </w:r>
         <w:r>
           <w:rPr>
-            <w:rFonts w:hint="eastAsia"/>
             <w:noProof/>
           </w:rPr>
           <w:fldChar w:fldCharType="separate"/>
@@ -6258,8 +6239,8 @@
         <w:tblLook w:val="04A0" w:firstRow="1" w:lastRow="0" w:firstColumn="1" w:lastColumn="0" w:noHBand="0" w:noVBand="1"/>
       </w:tblPr>
       <w:tblGrid>
-        <w:gridCol w:w="3986"/>
-        <w:gridCol w:w="5646"/>
+        <w:gridCol w:w="3985"/>
+        <w:gridCol w:w="5647"/>
       </w:tblGrid>
       <w:tr>
         <w:tc>
@@ -6374,6 +6355,9 @@
             <w:pPr>
               <w:pStyle w:val="TableContents"/>
             </w:pPr>
+            <w:r>
+              <w:t xml:space="preserve">dane do odczytu o kartach  </w:t>
+            </w:r>
           </w:p>
         </w:tc>
       </w:tr>
@@ -6421,6 +6405,12 @@
             <w:pPr>
               <w:pStyle w:val="TableContents"/>
             </w:pPr>
+            <w:r>
+              <w:t xml:space="preserve">sygnał </w:t>
+            </w:r>
+            <w:r>
+              <w:t>odpowiedzialny za wyświetlenie przycisku startowego</w:t>
+            </w:r>
           </w:p>
         </w:tc>
       </w:tr>
@@ -6468,6 +6458,9 @@
             <w:pPr>
               <w:pStyle w:val="TableContents"/>
             </w:pPr>
+            <w:r>
+              <w:t>sygnał odpowiedzialny za wyświetlenie wyboru poziomu trudności gry</w:t>
+            </w:r>
           </w:p>
         </w:tc>
       </w:tr>
@@ -6524,6 +6517,12 @@
                 <w:lang w:val="en-US"/>
               </w:rPr>
             </w:pPr>
+            <w:r>
+              <w:rPr>
+                <w:lang w:val="en-US"/>
+              </w:rPr>
+              <w:t>sygnał odpowiedzialny za czekanie na kliknięcie na kartę</w:t>
+            </w:r>
           </w:p>
         </w:tc>
       </w:tr>
@@ -6571,6 +6570,9 @@
             <w:pPr>
               <w:pStyle w:val="TableContents"/>
             </w:pPr>
+            <w:r>
+              <w:t>sygnał odpowiedzialny za wyświetlenie ekranu końcowego</w:t>
+            </w:r>
           </w:p>
         </w:tc>
       </w:tr>
@@ -6627,6 +6629,12 @@
                 <w:lang w:val="en-US"/>
               </w:rPr>
             </w:pPr>
+            <w:r>
+              <w:rPr>
+                <w:lang w:val="en-US"/>
+              </w:rPr>
+              <w:t>sygnał odpowiedzialny za odświeżenie kart wraz z wprowadzeniem opóźnienia o dwa takty zegara</w:t>
+            </w:r>
           </w:p>
         </w:tc>
       </w:tr>
@@ -6674,6 +6682,9 @@
             <w:pPr>
               <w:pStyle w:val="TableContents"/>
             </w:pPr>
+            <w:r>
+              <w:t>sygnał informujący o upłynięciu minuty od początku gry</w:t>
+            </w:r>
           </w:p>
         </w:tc>
       </w:tr>
@@ -6721,6 +6732,9 @@
             <w:pPr>
               <w:pStyle w:val="TableContents"/>
             </w:pPr>
+            <w:r>
+              <w:t>pozycja karty na ekranie</w:t>
+            </w:r>
           </w:p>
         </w:tc>
       </w:tr>
@@ -6768,6 +6782,9 @@
             <w:pPr>
               <w:pStyle w:val="TableContents"/>
             </w:pPr>
+            <w:r>
+              <w:t>czas gry</w:t>
+            </w:r>
           </w:p>
         </w:tc>
       </w:tr>
@@ -6815,6 +6832,9 @@
             <w:pPr>
               <w:pStyle w:val="TableContents"/>
             </w:pPr>
+            <w:r>
+              <w:t>licznik ilości odkrytych par kart</w:t>
+            </w:r>
           </w:p>
         </w:tc>
       </w:tr>
@@ -6854,8 +6874,8 @@
         <w:tblLook w:val="04A0" w:firstRow="1" w:lastRow="0" w:firstColumn="1" w:lastColumn="0" w:noHBand="0" w:noVBand="1"/>
       </w:tblPr>
       <w:tblGrid>
-        <w:gridCol w:w="3467"/>
-        <w:gridCol w:w="6165"/>
+        <w:gridCol w:w="3466"/>
+        <w:gridCol w:w="6166"/>
       </w:tblGrid>
       <w:tr>
         <w:tc>
@@ -6979,6 +6999,12 @@
                 <w:lang w:val="en-US"/>
               </w:rPr>
             </w:pPr>
+            <w:r>
+              <w:rPr>
+                <w:lang w:val="en-US"/>
+              </w:rPr>
+              <w:t>adres karty do odczytu</w:t>
+            </w:r>
           </w:p>
         </w:tc>
       </w:tr>
@@ -7026,6 +7052,9 @@
             <w:pPr>
               <w:pStyle w:val="TableContents"/>
             </w:pPr>
+            <w:r>
+              <w:t>adres wciśniętej karty</w:t>
+            </w:r>
           </w:p>
         </w:tc>
       </w:tr>
@@ -7073,6 +7102,9 @@
             <w:pPr>
               <w:pStyle w:val="TableContents"/>
             </w:pPr>
+            <w:r>
+              <w:t>liczba kart z początku rozgrywki</w:t>
+            </w:r>
           </w:p>
         </w:tc>
       </w:tr>
@@ -7120,6 +7152,9 @@
             <w:pPr>
               <w:pStyle w:val="TableContents"/>
             </w:pPr>
+            <w:r>
+              <w:t>sygnał informujący o wciśnięciu przycisku startowego</w:t>
+            </w:r>
           </w:p>
         </w:tc>
       </w:tr>
@@ -7167,6 +7202,12 @@
             <w:pPr>
               <w:pStyle w:val="TableContents"/>
             </w:pPr>
+            <w:r>
+              <w:t xml:space="preserve">sygnał informujący </w:t>
+            </w:r>
+            <w:r>
+              <w:t>o wybraniu poziomu trudności</w:t>
+            </w:r>
           </w:p>
         </w:tc>
       </w:tr>
@@ -7214,6 +7255,9 @@
             <w:pPr>
               <w:pStyle w:val="TableContents"/>
             </w:pPr>
+            <w:r>
+              <w:t>sygnał informujący o wciśnięciu przycisku powrotu</w:t>
+            </w:r>
           </w:p>
         </w:tc>
       </w:tr>
@@ -7261,6 +7305,9 @@
             <w:pPr>
               <w:pStyle w:val="TableContents"/>
             </w:pPr>
+            <w:r>
+              <w:t>sygnał informujący o wciśnięciu przycisku menu</w:t>
+            </w:r>
           </w:p>
         </w:tc>
       </w:tr>
@@ -7308,6 +7355,9 @@
             <w:pPr>
               <w:pStyle w:val="TableContents"/>
             </w:pPr>
+            <w:r>
+              <w:t>sygnał informujący o naciśnięciu karty</w:t>
+            </w:r>
           </w:p>
         </w:tc>
       </w:tr>
@@ -7329,6 +7379,7 @@
       </w:pPr>
       <w:bookmarkStart w:id="17" w:name="_Toc51243698"/>
       <w:r>
+        <w:lastRenderedPageBreak/>
         <w:t>Rozprowadzenie sygnału zegara</w:t>
       </w:r>
       <w:bookmarkEnd w:id="17"/>
@@ -7355,7 +7406,6 @@
         <w:rPr>
           <w:noProof/>
         </w:rPr>
-        <w:lastRenderedPageBreak/>
         <w:drawing>
           <wp:inline distT="0" distB="0" distL="0" distR="0" wp14:anchorId="6A37DB65" wp14:editId="78F8BFB5">
             <wp:extent cx="6115050" cy="3962400"/>

</xml_diff>